<commit_message>
Upload Bab 14, 15, dan update Laporan
</commit_message>
<xml_diff>
--- a/wokwi_internet/LAPORAN PRAKTIKUM INTERNET OF THINGS MINGGU KE 5 (BAB 13).docx
+++ b/wokwi_internet/LAPORAN PRAKTIKUM INTERNET OF THINGS MINGGU KE 5 (BAB 13).docx
@@ -1,6 +1,6 @@
 
 <file path=word/document.xml><?xml version="1.0" encoding="utf-8"?>
-<w:document xmlns:wpc="http://schemas.microsoft.com/office/word/2010/wordprocessingCanvas" xmlns:cx="http://schemas.microsoft.com/office/drawing/2014/chartex" xmlns:cx1="http://schemas.microsoft.com/office/drawing/2015/9/8/chartex" xmlns:cx2="http://schemas.microsoft.com/office/drawing/2015/10/21/chartex" xmlns:cx3="http://schemas.microsoft.com/office/drawing/2016/5/9/chartex" xmlns:cx4="http://schemas.microsoft.com/office/drawing/2016/5/10/chartex" xmlns:cx5="http://schemas.microsoft.com/office/drawing/2016/5/11/chartex" xmlns:cx6="http://schemas.microsoft.com/office/drawing/2016/5/12/chartex" xmlns:cx7="http://schemas.microsoft.com/office/drawing/2016/5/13/chartex" xmlns:cx8="http://schemas.microsoft.com/office/drawing/2016/5/14/chartex" xmlns:mc="http://schemas.openxmlformats.org/markup-compatibility/2006" xmlns:aink="http://schemas.microsoft.com/office/drawing/2016/ink" xmlns:am3d="http://schemas.microsoft.com/office/drawing/2017/model3d" xmlns:o="urn:schemas-microsoft-com:office:office" xmlns:oel="http://schemas.microsoft.com/office/2019/extlst" xmlns:r="http://schemas.openxmlformats.org/officeDocument/2006/relationships" xmlns:m="http://schemas.openxmlformats.org/officeDocument/2006/math" xmlns:v="urn:schemas-microsoft-com:vml" xmlns:wp14="http://schemas.microsoft.com/office/word/2010/wordprocessingDrawing" xmlns:wp="http://schemas.openxmlformats.org/drawingml/2006/wordprocessingDrawing" xmlns:w10="urn:schemas-microsoft-com:office:word" xmlns:w="http://schemas.openxmlformats.org/wordprocessingml/2006/main" xmlns:w14="http://schemas.microsoft.com/office/word/2010/wordml" xmlns:w15="http://schemas.microsoft.com/office/word/2012/wordml" xmlns:w16cex="http://schemas.microsoft.com/office/word/2018/wordml/cex" xmlns:w16cid="http://schemas.microsoft.com/office/word/2016/wordml/cid" xmlns:w16="http://schemas.microsoft.com/office/word/2018/wordml" xmlns:w16du="http://schemas.microsoft.com/office/word/2023/wordml/word16du" xmlns:w16sdtdh="http://schemas.microsoft.com/office/word/2020/wordml/sdtdatahash" xmlns:w16sdtfl="http://schemas.microsoft.com/office/word/2024/wordml/sdtformatlock" xmlns:w16se="http://schemas.microsoft.com/office/word/2015/wordml/symex" xmlns:wpg="http://schemas.microsoft.com/office/word/2010/wordprocessingGroup" xmlns:wpi="http://schemas.microsoft.com/office/word/2010/wordprocessingInk" xmlns:wne="http://schemas.microsoft.com/office/word/2006/wordml" xmlns:wps="http://schemas.microsoft.com/office/word/2010/wordprocessingShape" mc:Ignorable="w14 w15 w16se w16cid w16 w16cex w16sdtdh w16sdtfl w16du wp14">
+<w:document xmlns:wpc="http://schemas.microsoft.com/office/word/2010/wordprocessingCanvas" xmlns:cx="http://schemas.microsoft.com/office/drawing/2014/chartex" xmlns:cx1="http://schemas.microsoft.com/office/drawing/2015/9/8/chartex" xmlns:cx2="http://schemas.microsoft.com/office/drawing/2015/10/21/chartex" xmlns:cx3="http://schemas.microsoft.com/office/drawing/2016/5/9/chartex" xmlns:cx4="http://schemas.microsoft.com/office/drawing/2016/5/10/chartex" xmlns:cx5="http://schemas.microsoft.com/office/drawing/2016/5/11/chartex" xmlns:cx6="http://schemas.microsoft.com/office/drawing/2016/5/12/chartex" xmlns:cx7="http://schemas.microsoft.com/office/drawing/2016/5/13/chartex" xmlns:cx8="http://schemas.microsoft.com/office/drawing/2016/5/14/chartex" xmlns:mc="http://schemas.openxmlformats.org/markup-compatibility/2006" xmlns:aink="http://schemas.microsoft.com/office/drawing/2016/ink" xmlns:am3d="http://schemas.microsoft.com/office/drawing/2017/model3d" xmlns:o="urn:schemas-microsoft-com:office:office" xmlns:r="http://schemas.openxmlformats.org/officeDocument/2006/relationships" xmlns:m="http://schemas.openxmlformats.org/officeDocument/2006/math" xmlns:v="urn:schemas-microsoft-com:vml" xmlns:wp14="http://schemas.microsoft.com/office/word/2010/wordprocessingDrawing" xmlns:wp="http://schemas.openxmlformats.org/drawingml/2006/wordprocessingDrawing" xmlns:w10="urn:schemas-microsoft-com:office:word" xmlns:w="http://schemas.openxmlformats.org/wordprocessingml/2006/main" xmlns:w14="http://schemas.microsoft.com/office/word/2010/wordml" xmlns:w15="http://schemas.microsoft.com/office/word/2012/wordml" xmlns:w16cex="http://schemas.microsoft.com/office/word/2018/wordml/cex" xmlns:w16cid="http://schemas.microsoft.com/office/word/2016/wordml/cid" xmlns:w16="http://schemas.microsoft.com/office/word/2018/wordml" xmlns:w16sdtdh="http://schemas.microsoft.com/office/word/2020/wordml/sdtdatahash" xmlns:w16se="http://schemas.microsoft.com/office/word/2015/wordml/symex" xmlns:wpg="http://schemas.microsoft.com/office/word/2010/wordprocessingGroup" xmlns:wpi="http://schemas.microsoft.com/office/word/2010/wordprocessingInk" xmlns:wne="http://schemas.microsoft.com/office/word/2006/wordml" xmlns:wps="http://schemas.microsoft.com/office/word/2010/wordprocessingShape" mc:Ignorable="w14 w15 w16se w16cid w16 w16cex w16sdtdh wp14">
   <w:body>
     <w:p>
       <w:pPr>
@@ -96,7 +96,7 @@
                     <pic:cNvPicPr preferRelativeResize="0"/>
                   </pic:nvPicPr>
                   <pic:blipFill>
-                    <a:blip r:embed="rId5"/>
+                    <a:blip r:embed="rId7"/>
                     <a:srcRect/>
                     <a:stretch>
                       <a:fillRect/>
@@ -318,7 +318,7 @@
           <w:szCs w:val="28"/>
         </w:rPr>
         <w:sectPr>
-          <w:footerReference w:type="default" r:id="rId6"/>
+          <w:footerReference w:type="default" r:id="rId8"/>
           <w:pgSz w:w="12240" w:h="15840"/>
           <w:pgMar w:top="1440" w:right="1440" w:bottom="1440" w:left="1440" w:header="720" w:footer="720" w:gutter="0"/>
           <w:pgNumType w:start="1"/>
@@ -459,7 +459,6 @@
         </w:rPr>
         <w:t>Keywords—</w:t>
       </w:r>
-      <w:proofErr w:type="spellStart"/>
       <w:r>
         <w:rPr>
           <w:rFonts w:ascii="Times New Roman" w:hAnsi="Times New Roman" w:cs="Times New Roman"/>
@@ -469,7 +468,6 @@
         </w:rPr>
         <w:t>Wokwi</w:t>
       </w:r>
-      <w:proofErr w:type="spellEnd"/>
       <w:r>
         <w:rPr>
           <w:rFonts w:ascii="Times New Roman" w:hAnsi="Times New Roman" w:cs="Times New Roman"/>
@@ -491,19 +489,8 @@
           <w:iCs/>
           <w:lang w:val="en"/>
         </w:rPr>
-        <w:t xml:space="preserve">ESP32, </w:t>
-      </w:r>
-      <w:proofErr w:type="spellStart"/>
-      <w:r>
-        <w:rPr>
-          <w:rFonts w:ascii="Times New Roman" w:hAnsi="Times New Roman" w:cs="Times New Roman"/>
-          <w:i/>
-          <w:iCs/>
-          <w:lang w:val="en"/>
-        </w:rPr>
-        <w:t>Ngrok</w:t>
-      </w:r>
-      <w:proofErr w:type="spellEnd"/>
+        <w:t>ESP32, Ngrok</w:t>
+      </w:r>
     </w:p>
     <w:p>
       <w:pPr>
@@ -570,367 +557,7 @@
           <w:szCs w:val="24"/>
           <w:lang w:val="en-ID"/>
         </w:rPr>
-        <w:t xml:space="preserve">Internet of Things (IoT) </w:t>
-      </w:r>
-      <w:proofErr w:type="spellStart"/>
-      <w:r>
-        <w:rPr>
-          <w:rFonts w:ascii="Times New Roman" w:hAnsi="Times New Roman" w:cs="Times New Roman"/>
-          <w:sz w:val="24"/>
-          <w:szCs w:val="24"/>
-          <w:lang w:val="en-ID"/>
-        </w:rPr>
-        <w:t>memungkinkan</w:t>
-      </w:r>
-      <w:proofErr w:type="spellEnd"/>
-      <w:r>
-        <w:rPr>
-          <w:rFonts w:ascii="Times New Roman" w:hAnsi="Times New Roman" w:cs="Times New Roman"/>
-          <w:sz w:val="24"/>
-          <w:szCs w:val="24"/>
-          <w:lang w:val="en-ID"/>
-        </w:rPr>
-        <w:t xml:space="preserve"> </w:t>
-      </w:r>
-      <w:proofErr w:type="spellStart"/>
-      <w:r>
-        <w:rPr>
-          <w:rFonts w:ascii="Times New Roman" w:hAnsi="Times New Roman" w:cs="Times New Roman"/>
-          <w:sz w:val="24"/>
-          <w:szCs w:val="24"/>
-          <w:lang w:val="en-ID"/>
-        </w:rPr>
-        <w:t>perangkat</w:t>
-      </w:r>
-      <w:proofErr w:type="spellEnd"/>
-      <w:r>
-        <w:rPr>
-          <w:rFonts w:ascii="Times New Roman" w:hAnsi="Times New Roman" w:cs="Times New Roman"/>
-          <w:sz w:val="24"/>
-          <w:szCs w:val="24"/>
-          <w:lang w:val="en-ID"/>
-        </w:rPr>
-        <w:t xml:space="preserve"> </w:t>
-      </w:r>
-      <w:proofErr w:type="spellStart"/>
-      <w:r>
-        <w:rPr>
-          <w:rFonts w:ascii="Times New Roman" w:hAnsi="Times New Roman" w:cs="Times New Roman"/>
-          <w:sz w:val="24"/>
-          <w:szCs w:val="24"/>
-          <w:lang w:val="en-ID"/>
-        </w:rPr>
-        <w:t>untuk</w:t>
-      </w:r>
-      <w:proofErr w:type="spellEnd"/>
-      <w:r>
-        <w:rPr>
-          <w:rFonts w:ascii="Times New Roman" w:hAnsi="Times New Roman" w:cs="Times New Roman"/>
-          <w:sz w:val="24"/>
-          <w:szCs w:val="24"/>
-          <w:lang w:val="en-ID"/>
-        </w:rPr>
-        <w:t xml:space="preserve"> </w:t>
-      </w:r>
-      <w:proofErr w:type="spellStart"/>
-      <w:r>
-        <w:rPr>
-          <w:rFonts w:ascii="Times New Roman" w:hAnsi="Times New Roman" w:cs="Times New Roman"/>
-          <w:sz w:val="24"/>
-          <w:szCs w:val="24"/>
-          <w:lang w:val="en-ID"/>
-        </w:rPr>
-        <w:t>saling</w:t>
-      </w:r>
-      <w:proofErr w:type="spellEnd"/>
-      <w:r>
-        <w:rPr>
-          <w:rFonts w:ascii="Times New Roman" w:hAnsi="Times New Roman" w:cs="Times New Roman"/>
-          <w:sz w:val="24"/>
-          <w:szCs w:val="24"/>
-          <w:lang w:val="en-ID"/>
-        </w:rPr>
-        <w:t xml:space="preserve"> </w:t>
-      </w:r>
-      <w:proofErr w:type="spellStart"/>
-      <w:r>
-        <w:rPr>
-          <w:rFonts w:ascii="Times New Roman" w:hAnsi="Times New Roman" w:cs="Times New Roman"/>
-          <w:sz w:val="24"/>
-          <w:szCs w:val="24"/>
-          <w:lang w:val="en-ID"/>
-        </w:rPr>
-        <w:t>terhubung</w:t>
-      </w:r>
-      <w:proofErr w:type="spellEnd"/>
-      <w:r>
-        <w:rPr>
-          <w:rFonts w:ascii="Times New Roman" w:hAnsi="Times New Roman" w:cs="Times New Roman"/>
-          <w:sz w:val="24"/>
-          <w:szCs w:val="24"/>
-          <w:lang w:val="en-ID"/>
-        </w:rPr>
-        <w:t xml:space="preserve"> dan </w:t>
-      </w:r>
-      <w:proofErr w:type="spellStart"/>
-      <w:r>
-        <w:rPr>
-          <w:rFonts w:ascii="Times New Roman" w:hAnsi="Times New Roman" w:cs="Times New Roman"/>
-          <w:sz w:val="24"/>
-          <w:szCs w:val="24"/>
-          <w:lang w:val="en-ID"/>
-        </w:rPr>
-        <w:t>berkomunikasi</w:t>
-      </w:r>
-      <w:proofErr w:type="spellEnd"/>
-      <w:r>
-        <w:rPr>
-          <w:rFonts w:ascii="Times New Roman" w:hAnsi="Times New Roman" w:cs="Times New Roman"/>
-          <w:sz w:val="24"/>
-          <w:szCs w:val="24"/>
-          <w:lang w:val="en-ID"/>
-        </w:rPr>
-        <w:t xml:space="preserve"> </w:t>
-      </w:r>
-      <w:proofErr w:type="spellStart"/>
-      <w:r>
-        <w:rPr>
-          <w:rFonts w:ascii="Times New Roman" w:hAnsi="Times New Roman" w:cs="Times New Roman"/>
-          <w:sz w:val="24"/>
-          <w:szCs w:val="24"/>
-          <w:lang w:val="en-ID"/>
-        </w:rPr>
-        <w:t>melalui</w:t>
-      </w:r>
-      <w:proofErr w:type="spellEnd"/>
-      <w:r>
-        <w:rPr>
-          <w:rFonts w:ascii="Times New Roman" w:hAnsi="Times New Roman" w:cs="Times New Roman"/>
-          <w:sz w:val="24"/>
-          <w:szCs w:val="24"/>
-          <w:lang w:val="en-ID"/>
-        </w:rPr>
-        <w:t xml:space="preserve"> internet. Salah </w:t>
-      </w:r>
-      <w:proofErr w:type="spellStart"/>
-      <w:r>
-        <w:rPr>
-          <w:rFonts w:ascii="Times New Roman" w:hAnsi="Times New Roman" w:cs="Times New Roman"/>
-          <w:sz w:val="24"/>
-          <w:szCs w:val="24"/>
-          <w:lang w:val="en-ID"/>
-        </w:rPr>
-        <w:t>satu</w:t>
-      </w:r>
-      <w:proofErr w:type="spellEnd"/>
-      <w:r>
-        <w:rPr>
-          <w:rFonts w:ascii="Times New Roman" w:hAnsi="Times New Roman" w:cs="Times New Roman"/>
-          <w:sz w:val="24"/>
-          <w:szCs w:val="24"/>
-          <w:lang w:val="en-ID"/>
-        </w:rPr>
-        <w:t xml:space="preserve"> </w:t>
-      </w:r>
-      <w:proofErr w:type="spellStart"/>
-      <w:r>
-        <w:rPr>
-          <w:rFonts w:ascii="Times New Roman" w:hAnsi="Times New Roman" w:cs="Times New Roman"/>
-          <w:sz w:val="24"/>
-          <w:szCs w:val="24"/>
-          <w:lang w:val="en-ID"/>
-        </w:rPr>
-        <w:t>cara</w:t>
-      </w:r>
-      <w:proofErr w:type="spellEnd"/>
-      <w:r>
-        <w:rPr>
-          <w:rFonts w:ascii="Times New Roman" w:hAnsi="Times New Roman" w:cs="Times New Roman"/>
-          <w:sz w:val="24"/>
-          <w:szCs w:val="24"/>
-          <w:lang w:val="en-ID"/>
-        </w:rPr>
-        <w:t xml:space="preserve"> </w:t>
-      </w:r>
-      <w:proofErr w:type="spellStart"/>
-      <w:r>
-        <w:rPr>
-          <w:rFonts w:ascii="Times New Roman" w:hAnsi="Times New Roman" w:cs="Times New Roman"/>
-          <w:sz w:val="24"/>
-          <w:szCs w:val="24"/>
-          <w:lang w:val="en-ID"/>
-        </w:rPr>
-        <w:t>komunikasi</w:t>
-      </w:r>
-      <w:proofErr w:type="spellEnd"/>
-      <w:r>
-        <w:rPr>
-          <w:rFonts w:ascii="Times New Roman" w:hAnsi="Times New Roman" w:cs="Times New Roman"/>
-          <w:sz w:val="24"/>
-          <w:szCs w:val="24"/>
-          <w:lang w:val="en-ID"/>
-        </w:rPr>
-        <w:t xml:space="preserve"> </w:t>
-      </w:r>
-      <w:proofErr w:type="spellStart"/>
-      <w:r>
-        <w:rPr>
-          <w:rFonts w:ascii="Times New Roman" w:hAnsi="Times New Roman" w:cs="Times New Roman"/>
-          <w:sz w:val="24"/>
-          <w:szCs w:val="24"/>
-          <w:lang w:val="en-ID"/>
-        </w:rPr>
-        <w:t>tersebut</w:t>
-      </w:r>
-      <w:proofErr w:type="spellEnd"/>
-      <w:r>
-        <w:rPr>
-          <w:rFonts w:ascii="Times New Roman" w:hAnsi="Times New Roman" w:cs="Times New Roman"/>
-          <w:sz w:val="24"/>
-          <w:szCs w:val="24"/>
-          <w:lang w:val="en-ID"/>
-        </w:rPr>
-        <w:t xml:space="preserve"> </w:t>
-      </w:r>
-      <w:proofErr w:type="spellStart"/>
-      <w:r>
-        <w:rPr>
-          <w:rFonts w:ascii="Times New Roman" w:hAnsi="Times New Roman" w:cs="Times New Roman"/>
-          <w:sz w:val="24"/>
-          <w:szCs w:val="24"/>
-          <w:lang w:val="en-ID"/>
-        </w:rPr>
-        <w:t>adalah</w:t>
-      </w:r>
-      <w:proofErr w:type="spellEnd"/>
-      <w:r>
-        <w:rPr>
-          <w:rFonts w:ascii="Times New Roman" w:hAnsi="Times New Roman" w:cs="Times New Roman"/>
-          <w:sz w:val="24"/>
-          <w:szCs w:val="24"/>
-          <w:lang w:val="en-ID"/>
-        </w:rPr>
-        <w:t xml:space="preserve"> </w:t>
-      </w:r>
-      <w:proofErr w:type="spellStart"/>
-      <w:r>
-        <w:rPr>
-          <w:rFonts w:ascii="Times New Roman" w:hAnsi="Times New Roman" w:cs="Times New Roman"/>
-          <w:sz w:val="24"/>
-          <w:szCs w:val="24"/>
-          <w:lang w:val="en-ID"/>
-        </w:rPr>
-        <w:t>menggunakan</w:t>
-      </w:r>
-      <w:proofErr w:type="spellEnd"/>
-      <w:r>
-        <w:rPr>
-          <w:rFonts w:ascii="Times New Roman" w:hAnsi="Times New Roman" w:cs="Times New Roman"/>
-          <w:sz w:val="24"/>
-          <w:szCs w:val="24"/>
-          <w:lang w:val="en-ID"/>
-        </w:rPr>
-        <w:t xml:space="preserve"> API (Application Programming Interface), yang </w:t>
-      </w:r>
-      <w:proofErr w:type="spellStart"/>
-      <w:r>
-        <w:rPr>
-          <w:rFonts w:ascii="Times New Roman" w:hAnsi="Times New Roman" w:cs="Times New Roman"/>
-          <w:sz w:val="24"/>
-          <w:szCs w:val="24"/>
-          <w:lang w:val="en-ID"/>
-        </w:rPr>
-        <w:t>memungkinkan</w:t>
-      </w:r>
-      <w:proofErr w:type="spellEnd"/>
-      <w:r>
-        <w:rPr>
-          <w:rFonts w:ascii="Times New Roman" w:hAnsi="Times New Roman" w:cs="Times New Roman"/>
-          <w:sz w:val="24"/>
-          <w:szCs w:val="24"/>
-          <w:lang w:val="en-ID"/>
-        </w:rPr>
-        <w:t xml:space="preserve"> </w:t>
-      </w:r>
-      <w:proofErr w:type="spellStart"/>
-      <w:r>
-        <w:rPr>
-          <w:rFonts w:ascii="Times New Roman" w:hAnsi="Times New Roman" w:cs="Times New Roman"/>
-          <w:sz w:val="24"/>
-          <w:szCs w:val="24"/>
-          <w:lang w:val="en-ID"/>
-        </w:rPr>
-        <w:t>perangkat</w:t>
-      </w:r>
-      <w:proofErr w:type="spellEnd"/>
-      <w:r>
-        <w:rPr>
-          <w:rFonts w:ascii="Times New Roman" w:hAnsi="Times New Roman" w:cs="Times New Roman"/>
-          <w:sz w:val="24"/>
-          <w:szCs w:val="24"/>
-          <w:lang w:val="en-ID"/>
-        </w:rPr>
-        <w:t xml:space="preserve"> </w:t>
-      </w:r>
-      <w:proofErr w:type="spellStart"/>
-      <w:r>
-        <w:rPr>
-          <w:rFonts w:ascii="Times New Roman" w:hAnsi="Times New Roman" w:cs="Times New Roman"/>
-          <w:sz w:val="24"/>
-          <w:szCs w:val="24"/>
-          <w:lang w:val="en-ID"/>
-        </w:rPr>
-        <w:t>mengirim</w:t>
-      </w:r>
-      <w:proofErr w:type="spellEnd"/>
-      <w:r>
-        <w:rPr>
-          <w:rFonts w:ascii="Times New Roman" w:hAnsi="Times New Roman" w:cs="Times New Roman"/>
-          <w:sz w:val="24"/>
-          <w:szCs w:val="24"/>
-          <w:lang w:val="en-ID"/>
-        </w:rPr>
-        <w:t xml:space="preserve"> dan </w:t>
-      </w:r>
-      <w:proofErr w:type="spellStart"/>
-      <w:r>
-        <w:rPr>
-          <w:rFonts w:ascii="Times New Roman" w:hAnsi="Times New Roman" w:cs="Times New Roman"/>
-          <w:sz w:val="24"/>
-          <w:szCs w:val="24"/>
-          <w:lang w:val="en-ID"/>
-        </w:rPr>
-        <w:t>menerima</w:t>
-      </w:r>
-      <w:proofErr w:type="spellEnd"/>
-      <w:r>
-        <w:rPr>
-          <w:rFonts w:ascii="Times New Roman" w:hAnsi="Times New Roman" w:cs="Times New Roman"/>
-          <w:sz w:val="24"/>
-          <w:szCs w:val="24"/>
-          <w:lang w:val="en-ID"/>
-        </w:rPr>
-        <w:t xml:space="preserve"> data </w:t>
-      </w:r>
-      <w:proofErr w:type="spellStart"/>
-      <w:r>
-        <w:rPr>
-          <w:rFonts w:ascii="Times New Roman" w:hAnsi="Times New Roman" w:cs="Times New Roman"/>
-          <w:sz w:val="24"/>
-          <w:szCs w:val="24"/>
-          <w:lang w:val="en-ID"/>
-        </w:rPr>
-        <w:t>dari</w:t>
-      </w:r>
-      <w:proofErr w:type="spellEnd"/>
-      <w:r>
-        <w:rPr>
-          <w:rFonts w:ascii="Times New Roman" w:hAnsi="Times New Roman" w:cs="Times New Roman"/>
-          <w:sz w:val="24"/>
-          <w:szCs w:val="24"/>
-          <w:lang w:val="en-ID"/>
-        </w:rPr>
-        <w:t xml:space="preserve"> server.</w:t>
+        <w:t>Internet of Things (IoT) memungkinkan perangkat untuk saling terhubung dan berkomunikasi melalui internet. Salah satu cara komunikasi tersebut adalah menggunakan API (Application Programming Interface), yang memungkinkan perangkat mengirim dan menerima data dari server.</w:t>
       </w:r>
     </w:p>
     <w:p>
@@ -944,7 +571,6 @@
           <w:lang w:val="en-ID"/>
         </w:rPr>
       </w:pPr>
-      <w:proofErr w:type="spellStart"/>
       <w:r>
         <w:rPr>
           <w:rFonts w:ascii="Times New Roman" w:hAnsi="Times New Roman" w:cs="Times New Roman"/>
@@ -952,9 +578,8 @@
           <w:szCs w:val="24"/>
           <w:lang w:val="en-ID"/>
         </w:rPr>
-        <w:t>Namun</w:t>
-      </w:r>
-      <w:proofErr w:type="spellEnd"/>
+        <w:t>Namun, pengujian akses API biasanya memerlukan perangkat keras, yang bisa memakan biaya dan waktu. Untuk mengatasi hal ini, WOKWI hadir sebagai solusi simulasi berbasis web. Dengan WOKWI, kita dapat menguji komunikasi antara mikrokontroler seperti ESP32 dan API tanpa perlu perangkat fisik.</w:t>
+      </w:r>
       <w:r>
         <w:rPr>
           <w:rFonts w:ascii="Times New Roman" w:hAnsi="Times New Roman" w:cs="Times New Roman"/>
@@ -962,9 +587,8 @@
           <w:szCs w:val="24"/>
           <w:lang w:val="en-ID"/>
         </w:rPr>
-        <w:t xml:space="preserve">, </w:t>
-      </w:r>
-      <w:proofErr w:type="spellStart"/>
+        <w:t xml:space="preserve"> </w:t>
+      </w:r>
       <w:r>
         <w:rPr>
           <w:rFonts w:ascii="Times New Roman" w:hAnsi="Times New Roman" w:cs="Times New Roman"/>
@@ -972,986 +596,7 @@
           <w:szCs w:val="24"/>
           <w:lang w:val="en-ID"/>
         </w:rPr>
-        <w:t>pengujian</w:t>
-      </w:r>
-      <w:proofErr w:type="spellEnd"/>
-      <w:r>
-        <w:rPr>
-          <w:rFonts w:ascii="Times New Roman" w:hAnsi="Times New Roman" w:cs="Times New Roman"/>
-          <w:sz w:val="24"/>
-          <w:szCs w:val="24"/>
-          <w:lang w:val="en-ID"/>
-        </w:rPr>
-        <w:t xml:space="preserve"> </w:t>
-      </w:r>
-      <w:proofErr w:type="spellStart"/>
-      <w:r>
-        <w:rPr>
-          <w:rFonts w:ascii="Times New Roman" w:hAnsi="Times New Roman" w:cs="Times New Roman"/>
-          <w:sz w:val="24"/>
-          <w:szCs w:val="24"/>
-          <w:lang w:val="en-ID"/>
-        </w:rPr>
-        <w:t>akses</w:t>
-      </w:r>
-      <w:proofErr w:type="spellEnd"/>
-      <w:r>
-        <w:rPr>
-          <w:rFonts w:ascii="Times New Roman" w:hAnsi="Times New Roman" w:cs="Times New Roman"/>
-          <w:sz w:val="24"/>
-          <w:szCs w:val="24"/>
-          <w:lang w:val="en-ID"/>
-        </w:rPr>
-        <w:t xml:space="preserve"> API </w:t>
-      </w:r>
-      <w:proofErr w:type="spellStart"/>
-      <w:r>
-        <w:rPr>
-          <w:rFonts w:ascii="Times New Roman" w:hAnsi="Times New Roman" w:cs="Times New Roman"/>
-          <w:sz w:val="24"/>
-          <w:szCs w:val="24"/>
-          <w:lang w:val="en-ID"/>
-        </w:rPr>
-        <w:t>biasanya</w:t>
-      </w:r>
-      <w:proofErr w:type="spellEnd"/>
-      <w:r>
-        <w:rPr>
-          <w:rFonts w:ascii="Times New Roman" w:hAnsi="Times New Roman" w:cs="Times New Roman"/>
-          <w:sz w:val="24"/>
-          <w:szCs w:val="24"/>
-          <w:lang w:val="en-ID"/>
-        </w:rPr>
-        <w:t xml:space="preserve"> </w:t>
-      </w:r>
-      <w:proofErr w:type="spellStart"/>
-      <w:r>
-        <w:rPr>
-          <w:rFonts w:ascii="Times New Roman" w:hAnsi="Times New Roman" w:cs="Times New Roman"/>
-          <w:sz w:val="24"/>
-          <w:szCs w:val="24"/>
-          <w:lang w:val="en-ID"/>
-        </w:rPr>
-        <w:t>memerlukan</w:t>
-      </w:r>
-      <w:proofErr w:type="spellEnd"/>
-      <w:r>
-        <w:rPr>
-          <w:rFonts w:ascii="Times New Roman" w:hAnsi="Times New Roman" w:cs="Times New Roman"/>
-          <w:sz w:val="24"/>
-          <w:szCs w:val="24"/>
-          <w:lang w:val="en-ID"/>
-        </w:rPr>
-        <w:t xml:space="preserve"> </w:t>
-      </w:r>
-      <w:proofErr w:type="spellStart"/>
-      <w:r>
-        <w:rPr>
-          <w:rFonts w:ascii="Times New Roman" w:hAnsi="Times New Roman" w:cs="Times New Roman"/>
-          <w:sz w:val="24"/>
-          <w:szCs w:val="24"/>
-          <w:lang w:val="en-ID"/>
-        </w:rPr>
-        <w:t>perangkat</w:t>
-      </w:r>
-      <w:proofErr w:type="spellEnd"/>
-      <w:r>
-        <w:rPr>
-          <w:rFonts w:ascii="Times New Roman" w:hAnsi="Times New Roman" w:cs="Times New Roman"/>
-          <w:sz w:val="24"/>
-          <w:szCs w:val="24"/>
-          <w:lang w:val="en-ID"/>
-        </w:rPr>
-        <w:t xml:space="preserve"> </w:t>
-      </w:r>
-      <w:proofErr w:type="spellStart"/>
-      <w:r>
-        <w:rPr>
-          <w:rFonts w:ascii="Times New Roman" w:hAnsi="Times New Roman" w:cs="Times New Roman"/>
-          <w:sz w:val="24"/>
-          <w:szCs w:val="24"/>
-          <w:lang w:val="en-ID"/>
-        </w:rPr>
-        <w:t>keras</w:t>
-      </w:r>
-      <w:proofErr w:type="spellEnd"/>
-      <w:r>
-        <w:rPr>
-          <w:rFonts w:ascii="Times New Roman" w:hAnsi="Times New Roman" w:cs="Times New Roman"/>
-          <w:sz w:val="24"/>
-          <w:szCs w:val="24"/>
-          <w:lang w:val="en-ID"/>
-        </w:rPr>
-        <w:t xml:space="preserve">, yang </w:t>
-      </w:r>
-      <w:proofErr w:type="spellStart"/>
-      <w:r>
-        <w:rPr>
-          <w:rFonts w:ascii="Times New Roman" w:hAnsi="Times New Roman" w:cs="Times New Roman"/>
-          <w:sz w:val="24"/>
-          <w:szCs w:val="24"/>
-          <w:lang w:val="en-ID"/>
-        </w:rPr>
-        <w:t>bisa</w:t>
-      </w:r>
-      <w:proofErr w:type="spellEnd"/>
-      <w:r>
-        <w:rPr>
-          <w:rFonts w:ascii="Times New Roman" w:hAnsi="Times New Roman" w:cs="Times New Roman"/>
-          <w:sz w:val="24"/>
-          <w:szCs w:val="24"/>
-          <w:lang w:val="en-ID"/>
-        </w:rPr>
-        <w:t xml:space="preserve"> </w:t>
-      </w:r>
-      <w:proofErr w:type="spellStart"/>
-      <w:r>
-        <w:rPr>
-          <w:rFonts w:ascii="Times New Roman" w:hAnsi="Times New Roman" w:cs="Times New Roman"/>
-          <w:sz w:val="24"/>
-          <w:szCs w:val="24"/>
-          <w:lang w:val="en-ID"/>
-        </w:rPr>
-        <w:t>memakan</w:t>
-      </w:r>
-      <w:proofErr w:type="spellEnd"/>
-      <w:r>
-        <w:rPr>
-          <w:rFonts w:ascii="Times New Roman" w:hAnsi="Times New Roman" w:cs="Times New Roman"/>
-          <w:sz w:val="24"/>
-          <w:szCs w:val="24"/>
-          <w:lang w:val="en-ID"/>
-        </w:rPr>
-        <w:t xml:space="preserve"> </w:t>
-      </w:r>
-      <w:proofErr w:type="spellStart"/>
-      <w:r>
-        <w:rPr>
-          <w:rFonts w:ascii="Times New Roman" w:hAnsi="Times New Roman" w:cs="Times New Roman"/>
-          <w:sz w:val="24"/>
-          <w:szCs w:val="24"/>
-          <w:lang w:val="en-ID"/>
-        </w:rPr>
-        <w:t>biaya</w:t>
-      </w:r>
-      <w:proofErr w:type="spellEnd"/>
-      <w:r>
-        <w:rPr>
-          <w:rFonts w:ascii="Times New Roman" w:hAnsi="Times New Roman" w:cs="Times New Roman"/>
-          <w:sz w:val="24"/>
-          <w:szCs w:val="24"/>
-          <w:lang w:val="en-ID"/>
-        </w:rPr>
-        <w:t xml:space="preserve"> dan </w:t>
-      </w:r>
-      <w:proofErr w:type="spellStart"/>
-      <w:r>
-        <w:rPr>
-          <w:rFonts w:ascii="Times New Roman" w:hAnsi="Times New Roman" w:cs="Times New Roman"/>
-          <w:sz w:val="24"/>
-          <w:szCs w:val="24"/>
-          <w:lang w:val="en-ID"/>
-        </w:rPr>
-        <w:t>waktu</w:t>
-      </w:r>
-      <w:proofErr w:type="spellEnd"/>
-      <w:r>
-        <w:rPr>
-          <w:rFonts w:ascii="Times New Roman" w:hAnsi="Times New Roman" w:cs="Times New Roman"/>
-          <w:sz w:val="24"/>
-          <w:szCs w:val="24"/>
-          <w:lang w:val="en-ID"/>
-        </w:rPr>
-        <w:t xml:space="preserve">. </w:t>
-      </w:r>
-      <w:proofErr w:type="spellStart"/>
-      <w:r>
-        <w:rPr>
-          <w:rFonts w:ascii="Times New Roman" w:hAnsi="Times New Roman" w:cs="Times New Roman"/>
-          <w:sz w:val="24"/>
-          <w:szCs w:val="24"/>
-          <w:lang w:val="en-ID"/>
-        </w:rPr>
-        <w:t>Untuk</w:t>
-      </w:r>
-      <w:proofErr w:type="spellEnd"/>
-      <w:r>
-        <w:rPr>
-          <w:rFonts w:ascii="Times New Roman" w:hAnsi="Times New Roman" w:cs="Times New Roman"/>
-          <w:sz w:val="24"/>
-          <w:szCs w:val="24"/>
-          <w:lang w:val="en-ID"/>
-        </w:rPr>
-        <w:t xml:space="preserve"> </w:t>
-      </w:r>
-      <w:proofErr w:type="spellStart"/>
-      <w:r>
-        <w:rPr>
-          <w:rFonts w:ascii="Times New Roman" w:hAnsi="Times New Roman" w:cs="Times New Roman"/>
-          <w:sz w:val="24"/>
-          <w:szCs w:val="24"/>
-          <w:lang w:val="en-ID"/>
-        </w:rPr>
-        <w:t>mengatasi</w:t>
-      </w:r>
-      <w:proofErr w:type="spellEnd"/>
-      <w:r>
-        <w:rPr>
-          <w:rFonts w:ascii="Times New Roman" w:hAnsi="Times New Roman" w:cs="Times New Roman"/>
-          <w:sz w:val="24"/>
-          <w:szCs w:val="24"/>
-          <w:lang w:val="en-ID"/>
-        </w:rPr>
-        <w:t xml:space="preserve"> </w:t>
-      </w:r>
-      <w:proofErr w:type="spellStart"/>
-      <w:r>
-        <w:rPr>
-          <w:rFonts w:ascii="Times New Roman" w:hAnsi="Times New Roman" w:cs="Times New Roman"/>
-          <w:sz w:val="24"/>
-          <w:szCs w:val="24"/>
-          <w:lang w:val="en-ID"/>
-        </w:rPr>
-        <w:t>hal</w:t>
-      </w:r>
-      <w:proofErr w:type="spellEnd"/>
-      <w:r>
-        <w:rPr>
-          <w:rFonts w:ascii="Times New Roman" w:hAnsi="Times New Roman" w:cs="Times New Roman"/>
-          <w:sz w:val="24"/>
-          <w:szCs w:val="24"/>
-          <w:lang w:val="en-ID"/>
-        </w:rPr>
-        <w:t xml:space="preserve"> </w:t>
-      </w:r>
-      <w:proofErr w:type="spellStart"/>
-      <w:r>
-        <w:rPr>
-          <w:rFonts w:ascii="Times New Roman" w:hAnsi="Times New Roman" w:cs="Times New Roman"/>
-          <w:sz w:val="24"/>
-          <w:szCs w:val="24"/>
-          <w:lang w:val="en-ID"/>
-        </w:rPr>
-        <w:t>ini</w:t>
-      </w:r>
-      <w:proofErr w:type="spellEnd"/>
-      <w:r>
-        <w:rPr>
-          <w:rFonts w:ascii="Times New Roman" w:hAnsi="Times New Roman" w:cs="Times New Roman"/>
-          <w:sz w:val="24"/>
-          <w:szCs w:val="24"/>
-          <w:lang w:val="en-ID"/>
-        </w:rPr>
-        <w:t xml:space="preserve">, WOKWI </w:t>
-      </w:r>
-      <w:proofErr w:type="spellStart"/>
-      <w:r>
-        <w:rPr>
-          <w:rFonts w:ascii="Times New Roman" w:hAnsi="Times New Roman" w:cs="Times New Roman"/>
-          <w:sz w:val="24"/>
-          <w:szCs w:val="24"/>
-          <w:lang w:val="en-ID"/>
-        </w:rPr>
-        <w:t>hadir</w:t>
-      </w:r>
-      <w:proofErr w:type="spellEnd"/>
-      <w:r>
-        <w:rPr>
-          <w:rFonts w:ascii="Times New Roman" w:hAnsi="Times New Roman" w:cs="Times New Roman"/>
-          <w:sz w:val="24"/>
-          <w:szCs w:val="24"/>
-          <w:lang w:val="en-ID"/>
-        </w:rPr>
-        <w:t xml:space="preserve"> </w:t>
-      </w:r>
-      <w:proofErr w:type="spellStart"/>
-      <w:r>
-        <w:rPr>
-          <w:rFonts w:ascii="Times New Roman" w:hAnsi="Times New Roman" w:cs="Times New Roman"/>
-          <w:sz w:val="24"/>
-          <w:szCs w:val="24"/>
-          <w:lang w:val="en-ID"/>
-        </w:rPr>
-        <w:t>sebagai</w:t>
-      </w:r>
-      <w:proofErr w:type="spellEnd"/>
-      <w:r>
-        <w:rPr>
-          <w:rFonts w:ascii="Times New Roman" w:hAnsi="Times New Roman" w:cs="Times New Roman"/>
-          <w:sz w:val="24"/>
-          <w:szCs w:val="24"/>
-          <w:lang w:val="en-ID"/>
-        </w:rPr>
-        <w:t xml:space="preserve"> </w:t>
-      </w:r>
-      <w:proofErr w:type="spellStart"/>
-      <w:r>
-        <w:rPr>
-          <w:rFonts w:ascii="Times New Roman" w:hAnsi="Times New Roman" w:cs="Times New Roman"/>
-          <w:sz w:val="24"/>
-          <w:szCs w:val="24"/>
-          <w:lang w:val="en-ID"/>
-        </w:rPr>
-        <w:t>solusi</w:t>
-      </w:r>
-      <w:proofErr w:type="spellEnd"/>
-      <w:r>
-        <w:rPr>
-          <w:rFonts w:ascii="Times New Roman" w:hAnsi="Times New Roman" w:cs="Times New Roman"/>
-          <w:sz w:val="24"/>
-          <w:szCs w:val="24"/>
-          <w:lang w:val="en-ID"/>
-        </w:rPr>
-        <w:t xml:space="preserve"> </w:t>
-      </w:r>
-      <w:proofErr w:type="spellStart"/>
-      <w:r>
-        <w:rPr>
-          <w:rFonts w:ascii="Times New Roman" w:hAnsi="Times New Roman" w:cs="Times New Roman"/>
-          <w:sz w:val="24"/>
-          <w:szCs w:val="24"/>
-          <w:lang w:val="en-ID"/>
-        </w:rPr>
-        <w:t>simulasi</w:t>
-      </w:r>
-      <w:proofErr w:type="spellEnd"/>
-      <w:r>
-        <w:rPr>
-          <w:rFonts w:ascii="Times New Roman" w:hAnsi="Times New Roman" w:cs="Times New Roman"/>
-          <w:sz w:val="24"/>
-          <w:szCs w:val="24"/>
-          <w:lang w:val="en-ID"/>
-        </w:rPr>
-        <w:t xml:space="preserve"> </w:t>
-      </w:r>
-      <w:proofErr w:type="spellStart"/>
-      <w:r>
-        <w:rPr>
-          <w:rFonts w:ascii="Times New Roman" w:hAnsi="Times New Roman" w:cs="Times New Roman"/>
-          <w:sz w:val="24"/>
-          <w:szCs w:val="24"/>
-          <w:lang w:val="en-ID"/>
-        </w:rPr>
-        <w:t>berbasis</w:t>
-      </w:r>
-      <w:proofErr w:type="spellEnd"/>
-      <w:r>
-        <w:rPr>
-          <w:rFonts w:ascii="Times New Roman" w:hAnsi="Times New Roman" w:cs="Times New Roman"/>
-          <w:sz w:val="24"/>
-          <w:szCs w:val="24"/>
-          <w:lang w:val="en-ID"/>
-        </w:rPr>
-        <w:t xml:space="preserve"> web. </w:t>
-      </w:r>
-      <w:proofErr w:type="spellStart"/>
-      <w:r>
-        <w:rPr>
-          <w:rFonts w:ascii="Times New Roman" w:hAnsi="Times New Roman" w:cs="Times New Roman"/>
-          <w:sz w:val="24"/>
-          <w:szCs w:val="24"/>
-          <w:lang w:val="en-ID"/>
-        </w:rPr>
-        <w:t>Dengan</w:t>
-      </w:r>
-      <w:proofErr w:type="spellEnd"/>
-      <w:r>
-        <w:rPr>
-          <w:rFonts w:ascii="Times New Roman" w:hAnsi="Times New Roman" w:cs="Times New Roman"/>
-          <w:sz w:val="24"/>
-          <w:szCs w:val="24"/>
-          <w:lang w:val="en-ID"/>
-        </w:rPr>
-        <w:t xml:space="preserve"> WOKWI, </w:t>
-      </w:r>
-      <w:proofErr w:type="spellStart"/>
-      <w:r>
-        <w:rPr>
-          <w:rFonts w:ascii="Times New Roman" w:hAnsi="Times New Roman" w:cs="Times New Roman"/>
-          <w:sz w:val="24"/>
-          <w:szCs w:val="24"/>
-          <w:lang w:val="en-ID"/>
-        </w:rPr>
-        <w:t>kita</w:t>
-      </w:r>
-      <w:proofErr w:type="spellEnd"/>
-      <w:r>
-        <w:rPr>
-          <w:rFonts w:ascii="Times New Roman" w:hAnsi="Times New Roman" w:cs="Times New Roman"/>
-          <w:sz w:val="24"/>
-          <w:szCs w:val="24"/>
-          <w:lang w:val="en-ID"/>
-        </w:rPr>
-        <w:t xml:space="preserve"> </w:t>
-      </w:r>
-      <w:proofErr w:type="spellStart"/>
-      <w:r>
-        <w:rPr>
-          <w:rFonts w:ascii="Times New Roman" w:hAnsi="Times New Roman" w:cs="Times New Roman"/>
-          <w:sz w:val="24"/>
-          <w:szCs w:val="24"/>
-          <w:lang w:val="en-ID"/>
-        </w:rPr>
-        <w:t>dapat</w:t>
-      </w:r>
-      <w:proofErr w:type="spellEnd"/>
-      <w:r>
-        <w:rPr>
-          <w:rFonts w:ascii="Times New Roman" w:hAnsi="Times New Roman" w:cs="Times New Roman"/>
-          <w:sz w:val="24"/>
-          <w:szCs w:val="24"/>
-          <w:lang w:val="en-ID"/>
-        </w:rPr>
-        <w:t xml:space="preserve"> </w:t>
-      </w:r>
-      <w:proofErr w:type="spellStart"/>
-      <w:r>
-        <w:rPr>
-          <w:rFonts w:ascii="Times New Roman" w:hAnsi="Times New Roman" w:cs="Times New Roman"/>
-          <w:sz w:val="24"/>
-          <w:szCs w:val="24"/>
-          <w:lang w:val="en-ID"/>
-        </w:rPr>
-        <w:t>menguji</w:t>
-      </w:r>
-      <w:proofErr w:type="spellEnd"/>
-      <w:r>
-        <w:rPr>
-          <w:rFonts w:ascii="Times New Roman" w:hAnsi="Times New Roman" w:cs="Times New Roman"/>
-          <w:sz w:val="24"/>
-          <w:szCs w:val="24"/>
-          <w:lang w:val="en-ID"/>
-        </w:rPr>
-        <w:t xml:space="preserve"> </w:t>
-      </w:r>
-      <w:proofErr w:type="spellStart"/>
-      <w:r>
-        <w:rPr>
-          <w:rFonts w:ascii="Times New Roman" w:hAnsi="Times New Roman" w:cs="Times New Roman"/>
-          <w:sz w:val="24"/>
-          <w:szCs w:val="24"/>
-          <w:lang w:val="en-ID"/>
-        </w:rPr>
-        <w:t>komunikasi</w:t>
-      </w:r>
-      <w:proofErr w:type="spellEnd"/>
-      <w:r>
-        <w:rPr>
-          <w:rFonts w:ascii="Times New Roman" w:hAnsi="Times New Roman" w:cs="Times New Roman"/>
-          <w:sz w:val="24"/>
-          <w:szCs w:val="24"/>
-          <w:lang w:val="en-ID"/>
-        </w:rPr>
-        <w:t xml:space="preserve"> </w:t>
-      </w:r>
-      <w:proofErr w:type="spellStart"/>
-      <w:r>
-        <w:rPr>
-          <w:rFonts w:ascii="Times New Roman" w:hAnsi="Times New Roman" w:cs="Times New Roman"/>
-          <w:sz w:val="24"/>
-          <w:szCs w:val="24"/>
-          <w:lang w:val="en-ID"/>
-        </w:rPr>
-        <w:t>antara</w:t>
-      </w:r>
-      <w:proofErr w:type="spellEnd"/>
-      <w:r>
-        <w:rPr>
-          <w:rFonts w:ascii="Times New Roman" w:hAnsi="Times New Roman" w:cs="Times New Roman"/>
-          <w:sz w:val="24"/>
-          <w:szCs w:val="24"/>
-          <w:lang w:val="en-ID"/>
-        </w:rPr>
-        <w:t xml:space="preserve"> </w:t>
-      </w:r>
-      <w:proofErr w:type="spellStart"/>
-      <w:r>
-        <w:rPr>
-          <w:rFonts w:ascii="Times New Roman" w:hAnsi="Times New Roman" w:cs="Times New Roman"/>
-          <w:sz w:val="24"/>
-          <w:szCs w:val="24"/>
-          <w:lang w:val="en-ID"/>
-        </w:rPr>
-        <w:t>mikrokontroler</w:t>
-      </w:r>
-      <w:proofErr w:type="spellEnd"/>
-      <w:r>
-        <w:rPr>
-          <w:rFonts w:ascii="Times New Roman" w:hAnsi="Times New Roman" w:cs="Times New Roman"/>
-          <w:sz w:val="24"/>
-          <w:szCs w:val="24"/>
-          <w:lang w:val="en-ID"/>
-        </w:rPr>
-        <w:t xml:space="preserve"> </w:t>
-      </w:r>
-      <w:proofErr w:type="spellStart"/>
-      <w:r>
-        <w:rPr>
-          <w:rFonts w:ascii="Times New Roman" w:hAnsi="Times New Roman" w:cs="Times New Roman"/>
-          <w:sz w:val="24"/>
-          <w:szCs w:val="24"/>
-          <w:lang w:val="en-ID"/>
-        </w:rPr>
-        <w:t>seperti</w:t>
-      </w:r>
-      <w:proofErr w:type="spellEnd"/>
-      <w:r>
-        <w:rPr>
-          <w:rFonts w:ascii="Times New Roman" w:hAnsi="Times New Roman" w:cs="Times New Roman"/>
-          <w:sz w:val="24"/>
-          <w:szCs w:val="24"/>
-          <w:lang w:val="en-ID"/>
-        </w:rPr>
-        <w:t xml:space="preserve"> ESP32 dan API </w:t>
-      </w:r>
-      <w:proofErr w:type="spellStart"/>
-      <w:r>
-        <w:rPr>
-          <w:rFonts w:ascii="Times New Roman" w:hAnsi="Times New Roman" w:cs="Times New Roman"/>
-          <w:sz w:val="24"/>
-          <w:szCs w:val="24"/>
-          <w:lang w:val="en-ID"/>
-        </w:rPr>
-        <w:t>tanpa</w:t>
-      </w:r>
-      <w:proofErr w:type="spellEnd"/>
-      <w:r>
-        <w:rPr>
-          <w:rFonts w:ascii="Times New Roman" w:hAnsi="Times New Roman" w:cs="Times New Roman"/>
-          <w:sz w:val="24"/>
-          <w:szCs w:val="24"/>
-          <w:lang w:val="en-ID"/>
-        </w:rPr>
-        <w:t xml:space="preserve"> </w:t>
-      </w:r>
-      <w:proofErr w:type="spellStart"/>
-      <w:r>
-        <w:rPr>
-          <w:rFonts w:ascii="Times New Roman" w:hAnsi="Times New Roman" w:cs="Times New Roman"/>
-          <w:sz w:val="24"/>
-          <w:szCs w:val="24"/>
-          <w:lang w:val="en-ID"/>
-        </w:rPr>
-        <w:t>perlu</w:t>
-      </w:r>
-      <w:proofErr w:type="spellEnd"/>
-      <w:r>
-        <w:rPr>
-          <w:rFonts w:ascii="Times New Roman" w:hAnsi="Times New Roman" w:cs="Times New Roman"/>
-          <w:sz w:val="24"/>
-          <w:szCs w:val="24"/>
-          <w:lang w:val="en-ID"/>
-        </w:rPr>
-        <w:t xml:space="preserve"> </w:t>
-      </w:r>
-      <w:proofErr w:type="spellStart"/>
-      <w:r>
-        <w:rPr>
-          <w:rFonts w:ascii="Times New Roman" w:hAnsi="Times New Roman" w:cs="Times New Roman"/>
-          <w:sz w:val="24"/>
-          <w:szCs w:val="24"/>
-          <w:lang w:val="en-ID"/>
-        </w:rPr>
-        <w:t>perangkat</w:t>
-      </w:r>
-      <w:proofErr w:type="spellEnd"/>
-      <w:r>
-        <w:rPr>
-          <w:rFonts w:ascii="Times New Roman" w:hAnsi="Times New Roman" w:cs="Times New Roman"/>
-          <w:sz w:val="24"/>
-          <w:szCs w:val="24"/>
-          <w:lang w:val="en-ID"/>
-        </w:rPr>
-        <w:t xml:space="preserve"> </w:t>
-      </w:r>
-      <w:proofErr w:type="spellStart"/>
-      <w:r>
-        <w:rPr>
-          <w:rFonts w:ascii="Times New Roman" w:hAnsi="Times New Roman" w:cs="Times New Roman"/>
-          <w:sz w:val="24"/>
-          <w:szCs w:val="24"/>
-          <w:lang w:val="en-ID"/>
-        </w:rPr>
-        <w:t>fisik</w:t>
-      </w:r>
-      <w:proofErr w:type="spellEnd"/>
-      <w:r>
-        <w:rPr>
-          <w:rFonts w:ascii="Times New Roman" w:hAnsi="Times New Roman" w:cs="Times New Roman"/>
-          <w:sz w:val="24"/>
-          <w:szCs w:val="24"/>
-          <w:lang w:val="en-ID"/>
-        </w:rPr>
-        <w:t>.</w:t>
-      </w:r>
-      <w:r>
-        <w:rPr>
-          <w:rFonts w:ascii="Times New Roman" w:hAnsi="Times New Roman" w:cs="Times New Roman"/>
-          <w:sz w:val="24"/>
-          <w:szCs w:val="24"/>
-          <w:lang w:val="en-ID"/>
-        </w:rPr>
-        <w:t xml:space="preserve"> </w:t>
-      </w:r>
-      <w:proofErr w:type="spellStart"/>
-      <w:r>
-        <w:rPr>
-          <w:rFonts w:ascii="Times New Roman" w:hAnsi="Times New Roman" w:cs="Times New Roman"/>
-          <w:sz w:val="24"/>
-          <w:szCs w:val="24"/>
-          <w:lang w:val="en-ID"/>
-        </w:rPr>
-        <w:t>Praktik</w:t>
-      </w:r>
-      <w:proofErr w:type="spellEnd"/>
-      <w:r>
-        <w:rPr>
-          <w:rFonts w:ascii="Times New Roman" w:hAnsi="Times New Roman" w:cs="Times New Roman"/>
-          <w:sz w:val="24"/>
-          <w:szCs w:val="24"/>
-          <w:lang w:val="en-ID"/>
-        </w:rPr>
-        <w:t xml:space="preserve"> </w:t>
-      </w:r>
-      <w:proofErr w:type="spellStart"/>
-      <w:r>
-        <w:rPr>
-          <w:rFonts w:ascii="Times New Roman" w:hAnsi="Times New Roman" w:cs="Times New Roman"/>
-          <w:sz w:val="24"/>
-          <w:szCs w:val="24"/>
-          <w:lang w:val="en-ID"/>
-        </w:rPr>
-        <w:t>ini</w:t>
-      </w:r>
-      <w:proofErr w:type="spellEnd"/>
-      <w:r>
-        <w:rPr>
-          <w:rFonts w:ascii="Times New Roman" w:hAnsi="Times New Roman" w:cs="Times New Roman"/>
-          <w:sz w:val="24"/>
-          <w:szCs w:val="24"/>
-          <w:lang w:val="en-ID"/>
-        </w:rPr>
-        <w:t xml:space="preserve"> </w:t>
-      </w:r>
-      <w:proofErr w:type="spellStart"/>
-      <w:r>
-        <w:rPr>
-          <w:rFonts w:ascii="Times New Roman" w:hAnsi="Times New Roman" w:cs="Times New Roman"/>
-          <w:sz w:val="24"/>
-          <w:szCs w:val="24"/>
-          <w:lang w:val="en-ID"/>
-        </w:rPr>
-        <w:t>dilakukan</w:t>
-      </w:r>
-      <w:proofErr w:type="spellEnd"/>
-      <w:r>
-        <w:rPr>
-          <w:rFonts w:ascii="Times New Roman" w:hAnsi="Times New Roman" w:cs="Times New Roman"/>
-          <w:sz w:val="24"/>
-          <w:szCs w:val="24"/>
-          <w:lang w:val="en-ID"/>
-        </w:rPr>
-        <w:t xml:space="preserve"> </w:t>
-      </w:r>
-      <w:proofErr w:type="spellStart"/>
-      <w:r>
-        <w:rPr>
-          <w:rFonts w:ascii="Times New Roman" w:hAnsi="Times New Roman" w:cs="Times New Roman"/>
-          <w:sz w:val="24"/>
-          <w:szCs w:val="24"/>
-          <w:lang w:val="en-ID"/>
-        </w:rPr>
-        <w:t>untuk</w:t>
-      </w:r>
-      <w:proofErr w:type="spellEnd"/>
-      <w:r>
-        <w:rPr>
-          <w:rFonts w:ascii="Times New Roman" w:hAnsi="Times New Roman" w:cs="Times New Roman"/>
-          <w:sz w:val="24"/>
-          <w:szCs w:val="24"/>
-          <w:lang w:val="en-ID"/>
-        </w:rPr>
-        <w:t xml:space="preserve"> </w:t>
-      </w:r>
-      <w:proofErr w:type="spellStart"/>
-      <w:r>
-        <w:rPr>
-          <w:rFonts w:ascii="Times New Roman" w:hAnsi="Times New Roman" w:cs="Times New Roman"/>
-          <w:sz w:val="24"/>
-          <w:szCs w:val="24"/>
-          <w:lang w:val="en-ID"/>
-        </w:rPr>
-        <w:t>memahami</w:t>
-      </w:r>
-      <w:proofErr w:type="spellEnd"/>
-      <w:r>
-        <w:rPr>
-          <w:rFonts w:ascii="Times New Roman" w:hAnsi="Times New Roman" w:cs="Times New Roman"/>
-          <w:sz w:val="24"/>
-          <w:szCs w:val="24"/>
-          <w:lang w:val="en-ID"/>
-        </w:rPr>
-        <w:t xml:space="preserve"> </w:t>
-      </w:r>
-      <w:proofErr w:type="spellStart"/>
-      <w:r>
-        <w:rPr>
-          <w:rFonts w:ascii="Times New Roman" w:hAnsi="Times New Roman" w:cs="Times New Roman"/>
-          <w:sz w:val="24"/>
-          <w:szCs w:val="24"/>
-          <w:lang w:val="en-ID"/>
-        </w:rPr>
-        <w:t>cara</w:t>
-      </w:r>
-      <w:proofErr w:type="spellEnd"/>
-      <w:r>
-        <w:rPr>
-          <w:rFonts w:ascii="Times New Roman" w:hAnsi="Times New Roman" w:cs="Times New Roman"/>
-          <w:sz w:val="24"/>
-          <w:szCs w:val="24"/>
-          <w:lang w:val="en-ID"/>
-        </w:rPr>
-        <w:t xml:space="preserve"> </w:t>
-      </w:r>
-      <w:proofErr w:type="spellStart"/>
-      <w:r>
-        <w:rPr>
-          <w:rFonts w:ascii="Times New Roman" w:hAnsi="Times New Roman" w:cs="Times New Roman"/>
-          <w:sz w:val="24"/>
-          <w:szCs w:val="24"/>
-          <w:lang w:val="en-ID"/>
-        </w:rPr>
-        <w:t>mengakses</w:t>
-      </w:r>
-      <w:proofErr w:type="spellEnd"/>
-      <w:r>
-        <w:rPr>
-          <w:rFonts w:ascii="Times New Roman" w:hAnsi="Times New Roman" w:cs="Times New Roman"/>
-          <w:sz w:val="24"/>
-          <w:szCs w:val="24"/>
-          <w:lang w:val="en-ID"/>
-        </w:rPr>
-        <w:t xml:space="preserve"> API </w:t>
-      </w:r>
-      <w:proofErr w:type="spellStart"/>
-      <w:r>
-        <w:rPr>
-          <w:rFonts w:ascii="Times New Roman" w:hAnsi="Times New Roman" w:cs="Times New Roman"/>
-          <w:sz w:val="24"/>
-          <w:szCs w:val="24"/>
-          <w:lang w:val="en-ID"/>
-        </w:rPr>
-        <w:t>melalui</w:t>
-      </w:r>
-      <w:proofErr w:type="spellEnd"/>
-      <w:r>
-        <w:rPr>
-          <w:rFonts w:ascii="Times New Roman" w:hAnsi="Times New Roman" w:cs="Times New Roman"/>
-          <w:sz w:val="24"/>
-          <w:szCs w:val="24"/>
-          <w:lang w:val="en-ID"/>
-        </w:rPr>
-        <w:t xml:space="preserve"> WOKWI, </w:t>
-      </w:r>
-      <w:proofErr w:type="spellStart"/>
-      <w:r>
-        <w:rPr>
-          <w:rFonts w:ascii="Times New Roman" w:hAnsi="Times New Roman" w:cs="Times New Roman"/>
-          <w:sz w:val="24"/>
-          <w:szCs w:val="24"/>
-          <w:lang w:val="en-ID"/>
-        </w:rPr>
-        <w:t>sehingga</w:t>
-      </w:r>
-      <w:proofErr w:type="spellEnd"/>
-      <w:r>
-        <w:rPr>
-          <w:rFonts w:ascii="Times New Roman" w:hAnsi="Times New Roman" w:cs="Times New Roman"/>
-          <w:sz w:val="24"/>
-          <w:szCs w:val="24"/>
-          <w:lang w:val="en-ID"/>
-        </w:rPr>
-        <w:t xml:space="preserve"> </w:t>
-      </w:r>
-      <w:proofErr w:type="spellStart"/>
-      <w:r>
-        <w:rPr>
-          <w:rFonts w:ascii="Times New Roman" w:hAnsi="Times New Roman" w:cs="Times New Roman"/>
-          <w:sz w:val="24"/>
-          <w:szCs w:val="24"/>
-          <w:lang w:val="en-ID"/>
-        </w:rPr>
-        <w:t>dapat</w:t>
-      </w:r>
-      <w:proofErr w:type="spellEnd"/>
-      <w:r>
-        <w:rPr>
-          <w:rFonts w:ascii="Times New Roman" w:hAnsi="Times New Roman" w:cs="Times New Roman"/>
-          <w:sz w:val="24"/>
-          <w:szCs w:val="24"/>
-          <w:lang w:val="en-ID"/>
-        </w:rPr>
-        <w:t xml:space="preserve"> </w:t>
-      </w:r>
-      <w:proofErr w:type="spellStart"/>
-      <w:r>
-        <w:rPr>
-          <w:rFonts w:ascii="Times New Roman" w:hAnsi="Times New Roman" w:cs="Times New Roman"/>
-          <w:sz w:val="24"/>
-          <w:szCs w:val="24"/>
-          <w:lang w:val="en-ID"/>
-        </w:rPr>
-        <w:t>digunakan</w:t>
-      </w:r>
-      <w:proofErr w:type="spellEnd"/>
-      <w:r>
-        <w:rPr>
-          <w:rFonts w:ascii="Times New Roman" w:hAnsi="Times New Roman" w:cs="Times New Roman"/>
-          <w:sz w:val="24"/>
-          <w:szCs w:val="24"/>
-          <w:lang w:val="en-ID"/>
-        </w:rPr>
-        <w:t xml:space="preserve"> </w:t>
-      </w:r>
-      <w:proofErr w:type="spellStart"/>
-      <w:r>
-        <w:rPr>
-          <w:rFonts w:ascii="Times New Roman" w:hAnsi="Times New Roman" w:cs="Times New Roman"/>
-          <w:sz w:val="24"/>
-          <w:szCs w:val="24"/>
-          <w:lang w:val="en-ID"/>
-        </w:rPr>
-        <w:t>sebagai</w:t>
-      </w:r>
-      <w:proofErr w:type="spellEnd"/>
-      <w:r>
-        <w:rPr>
-          <w:rFonts w:ascii="Times New Roman" w:hAnsi="Times New Roman" w:cs="Times New Roman"/>
-          <w:sz w:val="24"/>
-          <w:szCs w:val="24"/>
-          <w:lang w:val="en-ID"/>
-        </w:rPr>
-        <w:t xml:space="preserve"> </w:t>
-      </w:r>
-      <w:proofErr w:type="spellStart"/>
-      <w:r>
-        <w:rPr>
-          <w:rFonts w:ascii="Times New Roman" w:hAnsi="Times New Roman" w:cs="Times New Roman"/>
-          <w:sz w:val="24"/>
-          <w:szCs w:val="24"/>
-          <w:lang w:val="en-ID"/>
-        </w:rPr>
-        <w:t>langkah</w:t>
-      </w:r>
-      <w:proofErr w:type="spellEnd"/>
-      <w:r>
-        <w:rPr>
-          <w:rFonts w:ascii="Times New Roman" w:hAnsi="Times New Roman" w:cs="Times New Roman"/>
-          <w:sz w:val="24"/>
-          <w:szCs w:val="24"/>
-          <w:lang w:val="en-ID"/>
-        </w:rPr>
-        <w:t xml:space="preserve"> </w:t>
-      </w:r>
-      <w:proofErr w:type="spellStart"/>
-      <w:r>
-        <w:rPr>
-          <w:rFonts w:ascii="Times New Roman" w:hAnsi="Times New Roman" w:cs="Times New Roman"/>
-          <w:sz w:val="24"/>
-          <w:szCs w:val="24"/>
-          <w:lang w:val="en-ID"/>
-        </w:rPr>
-        <w:t>awal</w:t>
-      </w:r>
-      <w:proofErr w:type="spellEnd"/>
-      <w:r>
-        <w:rPr>
-          <w:rFonts w:ascii="Times New Roman" w:hAnsi="Times New Roman" w:cs="Times New Roman"/>
-          <w:sz w:val="24"/>
-          <w:szCs w:val="24"/>
-          <w:lang w:val="en-ID"/>
-        </w:rPr>
-        <w:t xml:space="preserve"> </w:t>
-      </w:r>
-      <w:proofErr w:type="spellStart"/>
-      <w:r>
-        <w:rPr>
-          <w:rFonts w:ascii="Times New Roman" w:hAnsi="Times New Roman" w:cs="Times New Roman"/>
-          <w:sz w:val="24"/>
-          <w:szCs w:val="24"/>
-          <w:lang w:val="en-ID"/>
-        </w:rPr>
-        <w:t>sebelum</w:t>
-      </w:r>
-      <w:proofErr w:type="spellEnd"/>
-      <w:r>
-        <w:rPr>
-          <w:rFonts w:ascii="Times New Roman" w:hAnsi="Times New Roman" w:cs="Times New Roman"/>
-          <w:sz w:val="24"/>
-          <w:szCs w:val="24"/>
-          <w:lang w:val="en-ID"/>
-        </w:rPr>
-        <w:t xml:space="preserve"> </w:t>
-      </w:r>
-      <w:proofErr w:type="spellStart"/>
-      <w:r>
-        <w:rPr>
-          <w:rFonts w:ascii="Times New Roman" w:hAnsi="Times New Roman" w:cs="Times New Roman"/>
-          <w:sz w:val="24"/>
-          <w:szCs w:val="24"/>
-          <w:lang w:val="en-ID"/>
-        </w:rPr>
-        <w:t>menerapkannya</w:t>
-      </w:r>
-      <w:proofErr w:type="spellEnd"/>
-      <w:r>
-        <w:rPr>
-          <w:rFonts w:ascii="Times New Roman" w:hAnsi="Times New Roman" w:cs="Times New Roman"/>
-          <w:sz w:val="24"/>
-          <w:szCs w:val="24"/>
-          <w:lang w:val="en-ID"/>
-        </w:rPr>
-        <w:t xml:space="preserve"> pada </w:t>
-      </w:r>
-      <w:proofErr w:type="spellStart"/>
-      <w:r>
-        <w:rPr>
-          <w:rFonts w:ascii="Times New Roman" w:hAnsi="Times New Roman" w:cs="Times New Roman"/>
-          <w:sz w:val="24"/>
-          <w:szCs w:val="24"/>
-          <w:lang w:val="en-ID"/>
-        </w:rPr>
-        <w:t>perangkat</w:t>
-      </w:r>
-      <w:proofErr w:type="spellEnd"/>
-      <w:r>
-        <w:rPr>
-          <w:rFonts w:ascii="Times New Roman" w:hAnsi="Times New Roman" w:cs="Times New Roman"/>
-          <w:sz w:val="24"/>
-          <w:szCs w:val="24"/>
-          <w:lang w:val="en-ID"/>
-        </w:rPr>
-        <w:t xml:space="preserve"> </w:t>
-      </w:r>
-      <w:proofErr w:type="spellStart"/>
-      <w:r>
-        <w:rPr>
-          <w:rFonts w:ascii="Times New Roman" w:hAnsi="Times New Roman" w:cs="Times New Roman"/>
-          <w:sz w:val="24"/>
-          <w:szCs w:val="24"/>
-          <w:lang w:val="en-ID"/>
-        </w:rPr>
-        <w:t>nyata</w:t>
-      </w:r>
-      <w:proofErr w:type="spellEnd"/>
-      <w:r>
-        <w:rPr>
-          <w:rFonts w:ascii="Times New Roman" w:hAnsi="Times New Roman" w:cs="Times New Roman"/>
-          <w:sz w:val="24"/>
-          <w:szCs w:val="24"/>
-          <w:lang w:val="en-ID"/>
-        </w:rPr>
-        <w:t>.</w:t>
+        <w:t>Praktik ini dilakukan untuk memahami cara mengakses API melalui WOKWI, sehingga dapat digunakan sebagai langkah awal sebelum menerapkannya pada perangkat nyata.</w:t>
       </w:r>
     </w:p>
     <w:p>
@@ -2004,76 +649,23 @@
           <w:sz w:val="24"/>
           <w:szCs w:val="24"/>
         </w:rPr>
-        <w:t xml:space="preserve">Berhasil membangun </w:t>
-      </w:r>
-      <w:r>
-        <w:rPr>
-          <w:rFonts w:ascii="Times New Roman" w:eastAsia="Times New Roman" w:hAnsi="Times New Roman" w:cs="Times New Roman"/>
-          <w:i/>
-          <w:iCs/>
-          <w:sz w:val="24"/>
-          <w:szCs w:val="24"/>
-        </w:rPr>
-        <w:t xml:space="preserve">project </w:t>
-      </w:r>
-      <w:r>
-        <w:rPr>
-          <w:rFonts w:ascii="Times New Roman" w:eastAsia="Times New Roman" w:hAnsi="Times New Roman" w:cs="Times New Roman"/>
-          <w:sz w:val="24"/>
-          <w:szCs w:val="24"/>
-        </w:rPr>
-        <w:t xml:space="preserve">sederhana </w:t>
-      </w:r>
-      <w:r>
-        <w:rPr>
-          <w:rFonts w:ascii="Times New Roman" w:eastAsia="Times New Roman" w:hAnsi="Times New Roman" w:cs="Times New Roman"/>
-          <w:sz w:val="24"/>
-          <w:szCs w:val="24"/>
-        </w:rPr>
-        <w:t xml:space="preserve">simulasi </w:t>
-      </w:r>
-      <w:r>
-        <w:rPr>
-          <w:rFonts w:ascii="Times New Roman" w:eastAsia="Times New Roman" w:hAnsi="Times New Roman" w:cs="Times New Roman"/>
-          <w:i/>
-          <w:iCs/>
-          <w:sz w:val="24"/>
-          <w:szCs w:val="24"/>
-        </w:rPr>
-        <w:t>relay button</w:t>
-      </w:r>
-    </w:p>
-    <w:p>
-      <w:pPr>
-        <w:pStyle w:val="ListParagraph"/>
-        <w:numPr>
-          <w:ilvl w:val="0"/>
-          <w:numId w:val="3"/>
-        </w:numPr>
-        <w:jc w:val="both"/>
-        <w:rPr>
-          <w:rFonts w:ascii="Times New Roman" w:eastAsia="Times New Roman" w:hAnsi="Times New Roman" w:cs="Times New Roman"/>
-          <w:sz w:val="24"/>
-          <w:szCs w:val="24"/>
-        </w:rPr>
-      </w:pPr>
-      <w:r>
-        <w:rPr>
-          <w:rFonts w:ascii="Times New Roman" w:eastAsia="Times New Roman" w:hAnsi="Times New Roman" w:cs="Times New Roman"/>
-          <w:sz w:val="24"/>
-          <w:szCs w:val="24"/>
-        </w:rPr>
-        <w:t xml:space="preserve">Berhasil membangun project sederhana Simulasi sensor jarak </w:t>
-      </w:r>
-      <w:r>
-        <w:rPr>
-          <w:rFonts w:ascii="Times New Roman" w:eastAsia="Times New Roman" w:hAnsi="Times New Roman" w:cs="Times New Roman"/>
-          <w:i/>
-          <w:iCs/>
-          <w:sz w:val="24"/>
-          <w:szCs w:val="24"/>
-        </w:rPr>
-        <w:t>ultrasonic</w:t>
+        <w:t xml:space="preserve">Berhasil </w:t>
+      </w:r>
+      <w:r>
+        <w:rPr>
+          <w:rFonts w:ascii="Times New Roman" w:eastAsia="Times New Roman" w:hAnsi="Times New Roman" w:cs="Times New Roman"/>
+          <w:sz w:val="24"/>
+          <w:szCs w:val="24"/>
+        </w:rPr>
+        <w:t>mengakses API melalui simulasi Wokwi</w:t>
+      </w:r>
+      <w:r>
+        <w:rPr>
+          <w:rFonts w:ascii="Times New Roman" w:eastAsia="Times New Roman" w:hAnsi="Times New Roman" w:cs="Times New Roman"/>
+          <w:sz w:val="24"/>
+          <w:szCs w:val="24"/>
+        </w:rPr>
+        <w:t xml:space="preserve"> menggunakan Ngrok, dan Laravel</w:t>
       </w:r>
     </w:p>
     <w:p>
@@ -2302,15 +894,7 @@
           <w:sz w:val="24"/>
           <w:szCs w:val="24"/>
         </w:rPr>
-        <w:t>Ngrok</w:t>
-      </w:r>
-      <w:r>
-        <w:rPr>
-          <w:rFonts w:ascii="Times New Roman" w:eastAsia="Times New Roman" w:hAnsi="Times New Roman" w:cs="Times New Roman"/>
-          <w:sz w:val="24"/>
-          <w:szCs w:val="24"/>
-        </w:rPr>
-        <w:t>.</w:t>
+        <w:t>Ngrok.</w:t>
       </w:r>
     </w:p>
     <w:p>
@@ -2664,6 +1248,7 @@
       <w:r>
         <w:rPr>
           <w:rFonts w:ascii="Times New Roman" w:eastAsia="Times New Roman" w:hAnsi="Times New Roman" w:cs="Times New Roman"/>
+          <w:noProof/>
           <w:sz w:val="24"/>
           <w:szCs w:val="24"/>
         </w:rPr>
@@ -2683,7 +1268,7 @@
                     <pic:cNvPicPr/>
                   </pic:nvPicPr>
                   <pic:blipFill>
-                    <a:blip r:embed="rId7"/>
+                    <a:blip r:embed="rId9"/>
                     <a:stretch>
                       <a:fillRect/>
                     </a:stretch>
@@ -2763,180 +1348,6 @@
                 <pic:pic xmlns:pic="http://schemas.openxmlformats.org/drawingml/2006/picture">
                   <pic:nvPicPr>
                     <pic:cNvPr id="1915671857" name=""/>
-                    <pic:cNvPicPr/>
-                  </pic:nvPicPr>
-                  <pic:blipFill>
-                    <a:blip r:embed="rId8"/>
-                    <a:stretch>
-                      <a:fillRect/>
-                    </a:stretch>
-                  </pic:blipFill>
-                  <pic:spPr>
-                    <a:xfrm>
-                      <a:off x="0" y="0"/>
-                      <a:ext cx="5943600" cy="3343275"/>
-                    </a:xfrm>
-                    <a:prstGeom prst="rect">
-                      <a:avLst/>
-                    </a:prstGeom>
-                  </pic:spPr>
-                </pic:pic>
-              </a:graphicData>
-            </a:graphic>
-          </wp:inline>
-        </w:drawing>
-      </w:r>
-    </w:p>
-    <w:p>
-      <w:pPr>
-        <w:rPr>
-          <w:rFonts w:ascii="Times New Roman" w:eastAsia="Times New Roman" w:hAnsi="Times New Roman" w:cs="Times New Roman"/>
-          <w:sz w:val="24"/>
-          <w:szCs w:val="24"/>
-        </w:rPr>
-      </w:pPr>
-      <w:r>
-        <w:rPr>
-          <w:rFonts w:ascii="Times New Roman" w:eastAsia="Times New Roman" w:hAnsi="Times New Roman" w:cs="Times New Roman"/>
-          <w:sz w:val="24"/>
-          <w:szCs w:val="24"/>
-        </w:rPr>
-        <w:br w:type="page"/>
-      </w:r>
-    </w:p>
-    <w:p>
-      <w:pPr>
-        <w:pStyle w:val="ListParagraph"/>
-        <w:numPr>
-          <w:ilvl w:val="0"/>
-          <w:numId w:val="5"/>
-        </w:numPr>
-        <w:rPr>
-          <w:rFonts w:ascii="Times New Roman" w:eastAsia="Times New Roman" w:hAnsi="Times New Roman" w:cs="Times New Roman"/>
-          <w:sz w:val="24"/>
-          <w:szCs w:val="24"/>
-        </w:rPr>
-      </w:pPr>
-      <w:r>
-        <w:rPr>
-          <w:rFonts w:ascii="Times New Roman" w:eastAsia="Times New Roman" w:hAnsi="Times New Roman" w:cs="Times New Roman"/>
-          <w:sz w:val="24"/>
-          <w:szCs w:val="24"/>
-        </w:rPr>
-        <w:lastRenderedPageBreak/>
-        <w:t>Diagram.json</w:t>
-      </w:r>
-    </w:p>
-    <w:p>
-      <w:pPr>
-        <w:pStyle w:val="ListParagraph"/>
-        <w:rPr>
-          <w:rFonts w:ascii="Times New Roman" w:eastAsia="Times New Roman" w:hAnsi="Times New Roman" w:cs="Times New Roman"/>
-          <w:sz w:val="24"/>
-          <w:szCs w:val="24"/>
-        </w:rPr>
-      </w:pPr>
-      <w:r>
-        <w:rPr>
-          <w:noProof/>
-          <w14:ligatures w14:val="standardContextual"/>
-        </w:rPr>
-        <w:drawing>
-          <wp:inline distT="0" distB="0" distL="0" distR="0" wp14:anchorId="7D7DF7A8" wp14:editId="703F878B">
-            <wp:extent cx="5943600" cy="3343275"/>
-            <wp:effectExtent l="0" t="0" r="0" b="9525"/>
-            <wp:docPr id="1210693711" name="Picture 1"/>
-            <wp:cNvGraphicFramePr>
-              <a:graphicFrameLocks xmlns:a="http://schemas.openxmlformats.org/drawingml/2006/main" noChangeAspect="1"/>
-            </wp:cNvGraphicFramePr>
-            <a:graphic xmlns:a="http://schemas.openxmlformats.org/drawingml/2006/main">
-              <a:graphicData uri="http://schemas.openxmlformats.org/drawingml/2006/picture">
-                <pic:pic xmlns:pic="http://schemas.openxmlformats.org/drawingml/2006/picture">
-                  <pic:nvPicPr>
-                    <pic:cNvPr id="1210693711" name=""/>
-                    <pic:cNvPicPr/>
-                  </pic:nvPicPr>
-                  <pic:blipFill>
-                    <a:blip r:embed="rId9"/>
-                    <a:stretch>
-                      <a:fillRect/>
-                    </a:stretch>
-                  </pic:blipFill>
-                  <pic:spPr>
-                    <a:xfrm>
-                      <a:off x="0" y="0"/>
-                      <a:ext cx="5943600" cy="3343275"/>
-                    </a:xfrm>
-                    <a:prstGeom prst="rect">
-                      <a:avLst/>
-                    </a:prstGeom>
-                  </pic:spPr>
-                </pic:pic>
-              </a:graphicData>
-            </a:graphic>
-          </wp:inline>
-        </w:drawing>
-      </w:r>
-    </w:p>
-    <w:p>
-      <w:pPr>
-        <w:pStyle w:val="ListParagraph"/>
-        <w:rPr>
-          <w:rFonts w:ascii="Times New Roman" w:eastAsia="Times New Roman" w:hAnsi="Times New Roman" w:cs="Times New Roman"/>
-          <w:sz w:val="24"/>
-          <w:szCs w:val="24"/>
-        </w:rPr>
-      </w:pPr>
-    </w:p>
-    <w:p>
-      <w:pPr>
-        <w:pStyle w:val="ListParagraph"/>
-        <w:numPr>
-          <w:ilvl w:val="0"/>
-          <w:numId w:val="5"/>
-        </w:numPr>
-        <w:rPr>
-          <w:rFonts w:ascii="Times New Roman" w:eastAsia="Times New Roman" w:hAnsi="Times New Roman" w:cs="Times New Roman"/>
-          <w:sz w:val="24"/>
-          <w:szCs w:val="24"/>
-        </w:rPr>
-      </w:pPr>
-      <w:r>
-        <w:rPr>
-          <w:rFonts w:ascii="Times New Roman" w:eastAsia="Times New Roman" w:hAnsi="Times New Roman" w:cs="Times New Roman"/>
-          <w:sz w:val="24"/>
-          <w:szCs w:val="24"/>
-        </w:rPr>
-        <w:t>Platform.ini</w:t>
-      </w:r>
-    </w:p>
-    <w:p>
-      <w:pPr>
-        <w:ind w:left="720"/>
-        <w:rPr>
-          <w:rFonts w:ascii="Times New Roman" w:eastAsia="Times New Roman" w:hAnsi="Times New Roman" w:cs="Times New Roman"/>
-          <w:sz w:val="24"/>
-          <w:szCs w:val="24"/>
-        </w:rPr>
-      </w:pPr>
-      <w:r>
-        <w:rPr>
-          <w:noProof/>
-          <w14:ligatures w14:val="standardContextual"/>
-        </w:rPr>
-        <w:drawing>
-          <wp:inline distT="0" distB="0" distL="0" distR="0" wp14:anchorId="01A6EA34" wp14:editId="50FA8632">
-            <wp:extent cx="5943600" cy="3343275"/>
-            <wp:effectExtent l="0" t="0" r="0" b="9525"/>
-            <wp:docPr id="2032630668" name="Picture 1"/>
-            <wp:cNvGraphicFramePr>
-              <a:graphicFrameLocks xmlns:a="http://schemas.openxmlformats.org/drawingml/2006/main" noChangeAspect="1"/>
-            </wp:cNvGraphicFramePr>
-            <a:graphic xmlns:a="http://schemas.openxmlformats.org/drawingml/2006/main">
-              <a:graphicData uri="http://schemas.openxmlformats.org/drawingml/2006/picture">
-                <pic:pic xmlns:pic="http://schemas.openxmlformats.org/drawingml/2006/picture">
-                  <pic:nvPicPr>
-                    <pic:cNvPr id="2032630668" name=""/>
                     <pic:cNvPicPr/>
                   </pic:nvPicPr>
                   <pic:blipFill>
@@ -2998,6 +1409,180 @@
           <w:szCs w:val="24"/>
         </w:rPr>
         <w:lastRenderedPageBreak/>
+        <w:t>Diagram.json</w:t>
+      </w:r>
+    </w:p>
+    <w:p>
+      <w:pPr>
+        <w:pStyle w:val="ListParagraph"/>
+        <w:rPr>
+          <w:rFonts w:ascii="Times New Roman" w:eastAsia="Times New Roman" w:hAnsi="Times New Roman" w:cs="Times New Roman"/>
+          <w:sz w:val="24"/>
+          <w:szCs w:val="24"/>
+        </w:rPr>
+      </w:pPr>
+      <w:r>
+        <w:rPr>
+          <w:noProof/>
+          <w14:ligatures w14:val="standardContextual"/>
+        </w:rPr>
+        <w:drawing>
+          <wp:inline distT="0" distB="0" distL="0" distR="0" wp14:anchorId="7D7DF7A8" wp14:editId="703F878B">
+            <wp:extent cx="5943600" cy="3343275"/>
+            <wp:effectExtent l="0" t="0" r="0" b="9525"/>
+            <wp:docPr id="1210693711" name="Picture 1"/>
+            <wp:cNvGraphicFramePr>
+              <a:graphicFrameLocks xmlns:a="http://schemas.openxmlformats.org/drawingml/2006/main" noChangeAspect="1"/>
+            </wp:cNvGraphicFramePr>
+            <a:graphic xmlns:a="http://schemas.openxmlformats.org/drawingml/2006/main">
+              <a:graphicData uri="http://schemas.openxmlformats.org/drawingml/2006/picture">
+                <pic:pic xmlns:pic="http://schemas.openxmlformats.org/drawingml/2006/picture">
+                  <pic:nvPicPr>
+                    <pic:cNvPr id="1210693711" name=""/>
+                    <pic:cNvPicPr/>
+                  </pic:nvPicPr>
+                  <pic:blipFill>
+                    <a:blip r:embed="rId11"/>
+                    <a:stretch>
+                      <a:fillRect/>
+                    </a:stretch>
+                  </pic:blipFill>
+                  <pic:spPr>
+                    <a:xfrm>
+                      <a:off x="0" y="0"/>
+                      <a:ext cx="5943600" cy="3343275"/>
+                    </a:xfrm>
+                    <a:prstGeom prst="rect">
+                      <a:avLst/>
+                    </a:prstGeom>
+                  </pic:spPr>
+                </pic:pic>
+              </a:graphicData>
+            </a:graphic>
+          </wp:inline>
+        </w:drawing>
+      </w:r>
+    </w:p>
+    <w:p>
+      <w:pPr>
+        <w:pStyle w:val="ListParagraph"/>
+        <w:rPr>
+          <w:rFonts w:ascii="Times New Roman" w:eastAsia="Times New Roman" w:hAnsi="Times New Roman" w:cs="Times New Roman"/>
+          <w:sz w:val="24"/>
+          <w:szCs w:val="24"/>
+        </w:rPr>
+      </w:pPr>
+    </w:p>
+    <w:p>
+      <w:pPr>
+        <w:pStyle w:val="ListParagraph"/>
+        <w:numPr>
+          <w:ilvl w:val="0"/>
+          <w:numId w:val="5"/>
+        </w:numPr>
+        <w:rPr>
+          <w:rFonts w:ascii="Times New Roman" w:eastAsia="Times New Roman" w:hAnsi="Times New Roman" w:cs="Times New Roman"/>
+          <w:sz w:val="24"/>
+          <w:szCs w:val="24"/>
+        </w:rPr>
+      </w:pPr>
+      <w:r>
+        <w:rPr>
+          <w:rFonts w:ascii="Times New Roman" w:eastAsia="Times New Roman" w:hAnsi="Times New Roman" w:cs="Times New Roman"/>
+          <w:sz w:val="24"/>
+          <w:szCs w:val="24"/>
+        </w:rPr>
+        <w:t>Platform.ini</w:t>
+      </w:r>
+    </w:p>
+    <w:p>
+      <w:pPr>
+        <w:ind w:left="720"/>
+        <w:rPr>
+          <w:rFonts w:ascii="Times New Roman" w:eastAsia="Times New Roman" w:hAnsi="Times New Roman" w:cs="Times New Roman"/>
+          <w:sz w:val="24"/>
+          <w:szCs w:val="24"/>
+        </w:rPr>
+      </w:pPr>
+      <w:r>
+        <w:rPr>
+          <w:noProof/>
+          <w14:ligatures w14:val="standardContextual"/>
+        </w:rPr>
+        <w:drawing>
+          <wp:inline distT="0" distB="0" distL="0" distR="0" wp14:anchorId="01A6EA34" wp14:editId="50FA8632">
+            <wp:extent cx="5943600" cy="3343275"/>
+            <wp:effectExtent l="0" t="0" r="0" b="9525"/>
+            <wp:docPr id="2032630668" name="Picture 1"/>
+            <wp:cNvGraphicFramePr>
+              <a:graphicFrameLocks xmlns:a="http://schemas.openxmlformats.org/drawingml/2006/main" noChangeAspect="1"/>
+            </wp:cNvGraphicFramePr>
+            <a:graphic xmlns:a="http://schemas.openxmlformats.org/drawingml/2006/main">
+              <a:graphicData uri="http://schemas.openxmlformats.org/drawingml/2006/picture">
+                <pic:pic xmlns:pic="http://schemas.openxmlformats.org/drawingml/2006/picture">
+                  <pic:nvPicPr>
+                    <pic:cNvPr id="2032630668" name=""/>
+                    <pic:cNvPicPr/>
+                  </pic:nvPicPr>
+                  <pic:blipFill>
+                    <a:blip r:embed="rId12"/>
+                    <a:stretch>
+                      <a:fillRect/>
+                    </a:stretch>
+                  </pic:blipFill>
+                  <pic:spPr>
+                    <a:xfrm>
+                      <a:off x="0" y="0"/>
+                      <a:ext cx="5943600" cy="3343275"/>
+                    </a:xfrm>
+                    <a:prstGeom prst="rect">
+                      <a:avLst/>
+                    </a:prstGeom>
+                  </pic:spPr>
+                </pic:pic>
+              </a:graphicData>
+            </a:graphic>
+          </wp:inline>
+        </w:drawing>
+      </w:r>
+    </w:p>
+    <w:p>
+      <w:pPr>
+        <w:rPr>
+          <w:rFonts w:ascii="Times New Roman" w:eastAsia="Times New Roman" w:hAnsi="Times New Roman" w:cs="Times New Roman"/>
+          <w:sz w:val="24"/>
+          <w:szCs w:val="24"/>
+        </w:rPr>
+      </w:pPr>
+      <w:r>
+        <w:rPr>
+          <w:rFonts w:ascii="Times New Roman" w:eastAsia="Times New Roman" w:hAnsi="Times New Roman" w:cs="Times New Roman"/>
+          <w:sz w:val="24"/>
+          <w:szCs w:val="24"/>
+        </w:rPr>
+        <w:br w:type="page"/>
+      </w:r>
+    </w:p>
+    <w:p>
+      <w:pPr>
+        <w:pStyle w:val="ListParagraph"/>
+        <w:numPr>
+          <w:ilvl w:val="0"/>
+          <w:numId w:val="5"/>
+        </w:numPr>
+        <w:rPr>
+          <w:rFonts w:ascii="Times New Roman" w:eastAsia="Times New Roman" w:hAnsi="Times New Roman" w:cs="Times New Roman"/>
+          <w:sz w:val="24"/>
+          <w:szCs w:val="24"/>
+        </w:rPr>
+      </w:pPr>
+      <w:r>
+        <w:rPr>
+          <w:rFonts w:ascii="Times New Roman" w:eastAsia="Times New Roman" w:hAnsi="Times New Roman" w:cs="Times New Roman"/>
+          <w:sz w:val="24"/>
+          <w:szCs w:val="24"/>
+        </w:rPr>
+        <w:lastRenderedPageBreak/>
         <w:t>Main.cpp</w:t>
       </w:r>
     </w:p>
@@ -3033,7 +1618,7 @@
                     <pic:cNvPicPr/>
                   </pic:nvPicPr>
                   <pic:blipFill>
-                    <a:blip r:embed="rId11" cstate="print">
+                    <a:blip r:embed="rId13" cstate="print">
                       <a:extLst>
                         <a:ext uri="{28A0092B-C50C-407E-A947-70E740481C1C}">
                           <a14:useLocalDpi xmlns:a14="http://schemas.microsoft.com/office/drawing/2010/main" val="0"/>
@@ -3102,7 +1687,7 @@
                     <pic:cNvPicPr/>
                   </pic:nvPicPr>
                   <pic:blipFill>
-                    <a:blip r:embed="rId12" cstate="print">
+                    <a:blip r:embed="rId14" cstate="print">
                       <a:extLst>
                         <a:ext uri="{28A0092B-C50C-407E-A947-70E740481C1C}">
                           <a14:useLocalDpi xmlns:a14="http://schemas.microsoft.com/office/drawing/2010/main" val="0"/>
@@ -3152,7 +1737,7 @@
                     <pic:cNvPicPr/>
                   </pic:nvPicPr>
                   <pic:blipFill>
-                    <a:blip r:embed="rId13" cstate="print">
+                    <a:blip r:embed="rId15" cstate="print">
                       <a:extLst>
                         <a:ext uri="{28A0092B-C50C-407E-A947-70E740481C1C}">
                           <a14:useLocalDpi xmlns:a14="http://schemas.microsoft.com/office/drawing/2010/main" val="0"/>
@@ -3258,6 +1843,7 @@
       <w:r>
         <w:rPr>
           <w:rFonts w:ascii="Times New Roman" w:eastAsia="Times New Roman" w:hAnsi="Times New Roman" w:cs="Times New Roman"/>
+          <w:noProof/>
           <w:sz w:val="24"/>
           <w:szCs w:val="24"/>
         </w:rPr>
@@ -3277,7 +1863,7 @@
                     <pic:cNvPicPr/>
                   </pic:nvPicPr>
                   <pic:blipFill>
-                    <a:blip r:embed="rId14"/>
+                    <a:blip r:embed="rId16"/>
                     <a:stretch>
                       <a:fillRect/>
                     </a:stretch>
@@ -3328,6 +1914,7 @@
       <w:r>
         <w:rPr>
           <w:rFonts w:ascii="Times New Roman" w:eastAsia="Times New Roman" w:hAnsi="Times New Roman" w:cs="Times New Roman"/>
+          <w:noProof/>
           <w:sz w:val="24"/>
           <w:szCs w:val="24"/>
         </w:rPr>
@@ -3347,7 +1934,7 @@
                     <pic:cNvPicPr/>
                   </pic:nvPicPr>
                   <pic:blipFill>
-                    <a:blip r:embed="rId15"/>
+                    <a:blip r:embed="rId17"/>
                     <a:stretch>
                       <a:fillRect/>
                     </a:stretch>
@@ -3369,8 +1956,8 @@
       </w:r>
     </w:p>
     <w:sectPr>
-      <w:headerReference w:type="first" r:id="rId16"/>
-      <w:footerReference w:type="first" r:id="rId17"/>
+      <w:headerReference w:type="first" r:id="rId18"/>
+      <w:footerReference w:type="first" r:id="rId19"/>
       <w:pgSz w:w="12240" w:h="15840"/>
       <w:pgMar w:top="1440" w:right="1440" w:bottom="1440" w:left="1440" w:header="720" w:footer="720" w:gutter="0"/>
       <w:pgNumType w:start="1"/>
@@ -3381,8 +1968,33 @@
 </w:document>
 </file>
 
+<file path=word/endnotes.xml><?xml version="1.0" encoding="utf-8"?>
+<w:endnotes xmlns:wpc="http://schemas.microsoft.com/office/word/2010/wordprocessingCanvas" xmlns:cx="http://schemas.microsoft.com/office/drawing/2014/chartex" xmlns:cx1="http://schemas.microsoft.com/office/drawing/2015/9/8/chartex" xmlns:cx2="http://schemas.microsoft.com/office/drawing/2015/10/21/chartex" xmlns:cx3="http://schemas.microsoft.com/office/drawing/2016/5/9/chartex" xmlns:cx4="http://schemas.microsoft.com/office/drawing/2016/5/10/chartex" xmlns:cx5="http://schemas.microsoft.com/office/drawing/2016/5/11/chartex" xmlns:cx6="http://schemas.microsoft.com/office/drawing/2016/5/12/chartex" xmlns:cx7="http://schemas.microsoft.com/office/drawing/2016/5/13/chartex" xmlns:cx8="http://schemas.microsoft.com/office/drawing/2016/5/14/chartex" xmlns:mc="http://schemas.openxmlformats.org/markup-compatibility/2006" xmlns:aink="http://schemas.microsoft.com/office/drawing/2016/ink" xmlns:am3d="http://schemas.microsoft.com/office/drawing/2017/model3d" xmlns:o="urn:schemas-microsoft-com:office:office" xmlns:r="http://schemas.openxmlformats.org/officeDocument/2006/relationships" xmlns:m="http://schemas.openxmlformats.org/officeDocument/2006/math" xmlns:v="urn:schemas-microsoft-com:vml" xmlns:wp14="http://schemas.microsoft.com/office/word/2010/wordprocessingDrawing" xmlns:wp="http://schemas.openxmlformats.org/drawingml/2006/wordprocessingDrawing" xmlns:w10="urn:schemas-microsoft-com:office:word" xmlns:w="http://schemas.openxmlformats.org/wordprocessingml/2006/main" xmlns:w14="http://schemas.microsoft.com/office/word/2010/wordml" xmlns:w15="http://schemas.microsoft.com/office/word/2012/wordml" xmlns:w16cex="http://schemas.microsoft.com/office/word/2018/wordml/cex" xmlns:w16cid="http://schemas.microsoft.com/office/word/2016/wordml/cid" xmlns:w16="http://schemas.microsoft.com/office/word/2018/wordml" xmlns:w16sdtdh="http://schemas.microsoft.com/office/word/2020/wordml/sdtdatahash" xmlns:w16se="http://schemas.microsoft.com/office/word/2015/wordml/symex" xmlns:wpg="http://schemas.microsoft.com/office/word/2010/wordprocessingGroup" xmlns:wpi="http://schemas.microsoft.com/office/word/2010/wordprocessingInk" xmlns:wne="http://schemas.microsoft.com/office/word/2006/wordml" xmlns:wps="http://schemas.microsoft.com/office/word/2010/wordprocessingShape" mc:Ignorable="w14 w15 w16se w16cid w16 w16cex w16sdtdh wp14">
+  <w:endnote w:type="separator" w:id="-1">
+    <w:p>
+      <w:pPr>
+        <w:spacing w:after="0" w:line="240" w:lineRule="auto"/>
+      </w:pPr>
+      <w:r>
+        <w:separator/>
+      </w:r>
+    </w:p>
+  </w:endnote>
+  <w:endnote w:type="continuationSeparator" w:id="0">
+    <w:p>
+      <w:pPr>
+        <w:spacing w:after="0" w:line="240" w:lineRule="auto"/>
+      </w:pPr>
+      <w:r>
+        <w:continuationSeparator/>
+      </w:r>
+    </w:p>
+  </w:endnote>
+</w:endnotes>
+</file>
+
 <file path=word/footer1.xml><?xml version="1.0" encoding="utf-8"?>
-<w:ftr xmlns:wpc="http://schemas.microsoft.com/office/word/2010/wordprocessingCanvas" xmlns:cx="http://schemas.microsoft.com/office/drawing/2014/chartex" xmlns:cx1="http://schemas.microsoft.com/office/drawing/2015/9/8/chartex" xmlns:cx2="http://schemas.microsoft.com/office/drawing/2015/10/21/chartex" xmlns:cx3="http://schemas.microsoft.com/office/drawing/2016/5/9/chartex" xmlns:cx4="http://schemas.microsoft.com/office/drawing/2016/5/10/chartex" xmlns:cx5="http://schemas.microsoft.com/office/drawing/2016/5/11/chartex" xmlns:cx6="http://schemas.microsoft.com/office/drawing/2016/5/12/chartex" xmlns:cx7="http://schemas.microsoft.com/office/drawing/2016/5/13/chartex" xmlns:cx8="http://schemas.microsoft.com/office/drawing/2016/5/14/chartex" xmlns:mc="http://schemas.openxmlformats.org/markup-compatibility/2006" xmlns:aink="http://schemas.microsoft.com/office/drawing/2016/ink" xmlns:am3d="http://schemas.microsoft.com/office/drawing/2017/model3d" xmlns:o="urn:schemas-microsoft-com:office:office" xmlns:oel="http://schemas.microsoft.com/office/2019/extlst" xmlns:r="http://schemas.openxmlformats.org/officeDocument/2006/relationships" xmlns:m="http://schemas.openxmlformats.org/officeDocument/2006/math" xmlns:v="urn:schemas-microsoft-com:vml" xmlns:wp14="http://schemas.microsoft.com/office/word/2010/wordprocessingDrawing" xmlns:wp="http://schemas.openxmlformats.org/drawingml/2006/wordprocessingDrawing" xmlns:w10="urn:schemas-microsoft-com:office:word" xmlns:w="http://schemas.openxmlformats.org/wordprocessingml/2006/main" xmlns:w14="http://schemas.microsoft.com/office/word/2010/wordml" xmlns:w15="http://schemas.microsoft.com/office/word/2012/wordml" xmlns:w16cex="http://schemas.microsoft.com/office/word/2018/wordml/cex" xmlns:w16cid="http://schemas.microsoft.com/office/word/2016/wordml/cid" xmlns:w16="http://schemas.microsoft.com/office/word/2018/wordml" xmlns:w16du="http://schemas.microsoft.com/office/word/2023/wordml/word16du" xmlns:w16sdtdh="http://schemas.microsoft.com/office/word/2020/wordml/sdtdatahash" xmlns:w16sdtfl="http://schemas.microsoft.com/office/word/2024/wordml/sdtformatlock" xmlns:w16se="http://schemas.microsoft.com/office/word/2015/wordml/symex" xmlns:wpg="http://schemas.microsoft.com/office/word/2010/wordprocessingGroup" xmlns:wpi="http://schemas.microsoft.com/office/word/2010/wordprocessingInk" xmlns:wne="http://schemas.microsoft.com/office/word/2006/wordml" xmlns:wps="http://schemas.microsoft.com/office/word/2010/wordprocessingShape" mc:Ignorable="w14 w15 w16se w16cid w16 w16cex w16sdtdh w16sdtfl w16du wp14">
+<w:ftr xmlns:wpc="http://schemas.microsoft.com/office/word/2010/wordprocessingCanvas" xmlns:cx="http://schemas.microsoft.com/office/drawing/2014/chartex" xmlns:cx1="http://schemas.microsoft.com/office/drawing/2015/9/8/chartex" xmlns:cx2="http://schemas.microsoft.com/office/drawing/2015/10/21/chartex" xmlns:cx3="http://schemas.microsoft.com/office/drawing/2016/5/9/chartex" xmlns:cx4="http://schemas.microsoft.com/office/drawing/2016/5/10/chartex" xmlns:cx5="http://schemas.microsoft.com/office/drawing/2016/5/11/chartex" xmlns:cx6="http://schemas.microsoft.com/office/drawing/2016/5/12/chartex" xmlns:cx7="http://schemas.microsoft.com/office/drawing/2016/5/13/chartex" xmlns:cx8="http://schemas.microsoft.com/office/drawing/2016/5/14/chartex" xmlns:mc="http://schemas.openxmlformats.org/markup-compatibility/2006" xmlns:aink="http://schemas.microsoft.com/office/drawing/2016/ink" xmlns:am3d="http://schemas.microsoft.com/office/drawing/2017/model3d" xmlns:o="urn:schemas-microsoft-com:office:office" xmlns:r="http://schemas.openxmlformats.org/officeDocument/2006/relationships" xmlns:m="http://schemas.openxmlformats.org/officeDocument/2006/math" xmlns:v="urn:schemas-microsoft-com:vml" xmlns:wp14="http://schemas.microsoft.com/office/word/2010/wordprocessingDrawing" xmlns:wp="http://schemas.openxmlformats.org/drawingml/2006/wordprocessingDrawing" xmlns:w10="urn:schemas-microsoft-com:office:word" xmlns:w="http://schemas.openxmlformats.org/wordprocessingml/2006/main" xmlns:w14="http://schemas.microsoft.com/office/word/2010/wordml" xmlns:w15="http://schemas.microsoft.com/office/word/2012/wordml" xmlns:w16cex="http://schemas.microsoft.com/office/word/2018/wordml/cex" xmlns:w16cid="http://schemas.microsoft.com/office/word/2016/wordml/cid" xmlns:w16="http://schemas.microsoft.com/office/word/2018/wordml" xmlns:w16sdtdh="http://schemas.microsoft.com/office/word/2020/wordml/sdtdatahash" xmlns:w16se="http://schemas.microsoft.com/office/word/2015/wordml/symex" xmlns:wpg="http://schemas.microsoft.com/office/word/2010/wordprocessingGroup" xmlns:wpi="http://schemas.microsoft.com/office/word/2010/wordprocessingInk" xmlns:wne="http://schemas.microsoft.com/office/word/2006/wordml" xmlns:wps="http://schemas.microsoft.com/office/word/2010/wordprocessingShape" mc:Ignorable="w14 w15 w16se w16cid w16 w16cex w16sdtdh wp14">
   <w:p>
     <w:pPr>
       <w:pStyle w:val="Footer"/>
@@ -3438,7 +2050,7 @@
 </file>
 
 <file path=word/footer2.xml><?xml version="1.0" encoding="utf-8"?>
-<w:ftr xmlns:wpc="http://schemas.microsoft.com/office/word/2010/wordprocessingCanvas" xmlns:cx="http://schemas.microsoft.com/office/drawing/2014/chartex" xmlns:cx1="http://schemas.microsoft.com/office/drawing/2015/9/8/chartex" xmlns:cx2="http://schemas.microsoft.com/office/drawing/2015/10/21/chartex" xmlns:cx3="http://schemas.microsoft.com/office/drawing/2016/5/9/chartex" xmlns:cx4="http://schemas.microsoft.com/office/drawing/2016/5/10/chartex" xmlns:cx5="http://schemas.microsoft.com/office/drawing/2016/5/11/chartex" xmlns:cx6="http://schemas.microsoft.com/office/drawing/2016/5/12/chartex" xmlns:cx7="http://schemas.microsoft.com/office/drawing/2016/5/13/chartex" xmlns:cx8="http://schemas.microsoft.com/office/drawing/2016/5/14/chartex" xmlns:mc="http://schemas.openxmlformats.org/markup-compatibility/2006" xmlns:aink="http://schemas.microsoft.com/office/drawing/2016/ink" xmlns:am3d="http://schemas.microsoft.com/office/drawing/2017/model3d" xmlns:o="urn:schemas-microsoft-com:office:office" xmlns:oel="http://schemas.microsoft.com/office/2019/extlst" xmlns:r="http://schemas.openxmlformats.org/officeDocument/2006/relationships" xmlns:m="http://schemas.openxmlformats.org/officeDocument/2006/math" xmlns:v="urn:schemas-microsoft-com:vml" xmlns:wp14="http://schemas.microsoft.com/office/word/2010/wordprocessingDrawing" xmlns:wp="http://schemas.openxmlformats.org/drawingml/2006/wordprocessingDrawing" xmlns:w10="urn:schemas-microsoft-com:office:word" xmlns:w="http://schemas.openxmlformats.org/wordprocessingml/2006/main" xmlns:w14="http://schemas.microsoft.com/office/word/2010/wordml" xmlns:w15="http://schemas.microsoft.com/office/word/2012/wordml" xmlns:w16cex="http://schemas.microsoft.com/office/word/2018/wordml/cex" xmlns:w16cid="http://schemas.microsoft.com/office/word/2016/wordml/cid" xmlns:w16="http://schemas.microsoft.com/office/word/2018/wordml" xmlns:w16du="http://schemas.microsoft.com/office/word/2023/wordml/word16du" xmlns:w16sdtdh="http://schemas.microsoft.com/office/word/2020/wordml/sdtdatahash" xmlns:w16sdtfl="http://schemas.microsoft.com/office/word/2024/wordml/sdtformatlock" xmlns:w16se="http://schemas.microsoft.com/office/word/2015/wordml/symex" xmlns:wpg="http://schemas.microsoft.com/office/word/2010/wordprocessingGroup" xmlns:wpi="http://schemas.microsoft.com/office/word/2010/wordprocessingInk" xmlns:wne="http://schemas.microsoft.com/office/word/2006/wordml" xmlns:wps="http://schemas.microsoft.com/office/word/2010/wordprocessingShape" mc:Ignorable="w14 w15 w16se w16cid w16 w16cex w16sdtdh w16sdtfl w16du wp14">
+<w:ftr xmlns:wpc="http://schemas.microsoft.com/office/word/2010/wordprocessingCanvas" xmlns:cx="http://schemas.microsoft.com/office/drawing/2014/chartex" xmlns:cx1="http://schemas.microsoft.com/office/drawing/2015/9/8/chartex" xmlns:cx2="http://schemas.microsoft.com/office/drawing/2015/10/21/chartex" xmlns:cx3="http://schemas.microsoft.com/office/drawing/2016/5/9/chartex" xmlns:cx4="http://schemas.microsoft.com/office/drawing/2016/5/10/chartex" xmlns:cx5="http://schemas.microsoft.com/office/drawing/2016/5/11/chartex" xmlns:cx6="http://schemas.microsoft.com/office/drawing/2016/5/12/chartex" xmlns:cx7="http://schemas.microsoft.com/office/drawing/2016/5/13/chartex" xmlns:cx8="http://schemas.microsoft.com/office/drawing/2016/5/14/chartex" xmlns:mc="http://schemas.openxmlformats.org/markup-compatibility/2006" xmlns:aink="http://schemas.microsoft.com/office/drawing/2016/ink" xmlns:am3d="http://schemas.microsoft.com/office/drawing/2017/model3d" xmlns:o="urn:schemas-microsoft-com:office:office" xmlns:r="http://schemas.openxmlformats.org/officeDocument/2006/relationships" xmlns:m="http://schemas.openxmlformats.org/officeDocument/2006/math" xmlns:v="urn:schemas-microsoft-com:vml" xmlns:wp14="http://schemas.microsoft.com/office/word/2010/wordprocessingDrawing" xmlns:wp="http://schemas.openxmlformats.org/drawingml/2006/wordprocessingDrawing" xmlns:w10="urn:schemas-microsoft-com:office:word" xmlns:w="http://schemas.openxmlformats.org/wordprocessingml/2006/main" xmlns:w14="http://schemas.microsoft.com/office/word/2010/wordml" xmlns:w15="http://schemas.microsoft.com/office/word/2012/wordml" xmlns:w16cex="http://schemas.microsoft.com/office/word/2018/wordml/cex" xmlns:w16cid="http://schemas.microsoft.com/office/word/2016/wordml/cid" xmlns:w16="http://schemas.microsoft.com/office/word/2018/wordml" xmlns:w16sdtdh="http://schemas.microsoft.com/office/word/2020/wordml/sdtdatahash" xmlns:w16se="http://schemas.microsoft.com/office/word/2015/wordml/symex" xmlns:wpg="http://schemas.microsoft.com/office/word/2010/wordprocessingGroup" xmlns:wpi="http://schemas.microsoft.com/office/word/2010/wordprocessingInk" xmlns:wne="http://schemas.microsoft.com/office/word/2006/wordml" xmlns:wps="http://schemas.microsoft.com/office/word/2010/wordprocessingShape" mc:Ignorable="w14 w15 w16se w16cid w16 w16cex w16sdtdh wp14">
   <w:p>
     <w:pPr>
       <w:pBdr>
@@ -3512,8 +2124,33 @@
 </w:ftr>
 </file>
 
+<file path=word/footnotes.xml><?xml version="1.0" encoding="utf-8"?>
+<w:footnotes xmlns:wpc="http://schemas.microsoft.com/office/word/2010/wordprocessingCanvas" xmlns:cx="http://schemas.microsoft.com/office/drawing/2014/chartex" xmlns:cx1="http://schemas.microsoft.com/office/drawing/2015/9/8/chartex" xmlns:cx2="http://schemas.microsoft.com/office/drawing/2015/10/21/chartex" xmlns:cx3="http://schemas.microsoft.com/office/drawing/2016/5/9/chartex" xmlns:cx4="http://schemas.microsoft.com/office/drawing/2016/5/10/chartex" xmlns:cx5="http://schemas.microsoft.com/office/drawing/2016/5/11/chartex" xmlns:cx6="http://schemas.microsoft.com/office/drawing/2016/5/12/chartex" xmlns:cx7="http://schemas.microsoft.com/office/drawing/2016/5/13/chartex" xmlns:cx8="http://schemas.microsoft.com/office/drawing/2016/5/14/chartex" xmlns:mc="http://schemas.openxmlformats.org/markup-compatibility/2006" xmlns:aink="http://schemas.microsoft.com/office/drawing/2016/ink" xmlns:am3d="http://schemas.microsoft.com/office/drawing/2017/model3d" xmlns:o="urn:schemas-microsoft-com:office:office" xmlns:r="http://schemas.openxmlformats.org/officeDocument/2006/relationships" xmlns:m="http://schemas.openxmlformats.org/officeDocument/2006/math" xmlns:v="urn:schemas-microsoft-com:vml" xmlns:wp14="http://schemas.microsoft.com/office/word/2010/wordprocessingDrawing" xmlns:wp="http://schemas.openxmlformats.org/drawingml/2006/wordprocessingDrawing" xmlns:w10="urn:schemas-microsoft-com:office:word" xmlns:w="http://schemas.openxmlformats.org/wordprocessingml/2006/main" xmlns:w14="http://schemas.microsoft.com/office/word/2010/wordml" xmlns:w15="http://schemas.microsoft.com/office/word/2012/wordml" xmlns:w16cex="http://schemas.microsoft.com/office/word/2018/wordml/cex" xmlns:w16cid="http://schemas.microsoft.com/office/word/2016/wordml/cid" xmlns:w16="http://schemas.microsoft.com/office/word/2018/wordml" xmlns:w16sdtdh="http://schemas.microsoft.com/office/word/2020/wordml/sdtdatahash" xmlns:w16se="http://schemas.microsoft.com/office/word/2015/wordml/symex" xmlns:wpg="http://schemas.microsoft.com/office/word/2010/wordprocessingGroup" xmlns:wpi="http://schemas.microsoft.com/office/word/2010/wordprocessingInk" xmlns:wne="http://schemas.microsoft.com/office/word/2006/wordml" xmlns:wps="http://schemas.microsoft.com/office/word/2010/wordprocessingShape" mc:Ignorable="w14 w15 w16se w16cid w16 w16cex w16sdtdh wp14">
+  <w:footnote w:type="separator" w:id="-1">
+    <w:p>
+      <w:pPr>
+        <w:spacing w:after="0" w:line="240" w:lineRule="auto"/>
+      </w:pPr>
+      <w:r>
+        <w:separator/>
+      </w:r>
+    </w:p>
+  </w:footnote>
+  <w:footnote w:type="continuationSeparator" w:id="0">
+    <w:p>
+      <w:pPr>
+        <w:spacing w:after="0" w:line="240" w:lineRule="auto"/>
+      </w:pPr>
+      <w:r>
+        <w:continuationSeparator/>
+      </w:r>
+    </w:p>
+  </w:footnote>
+</w:footnotes>
+</file>
+
 <file path=word/header1.xml><?xml version="1.0" encoding="utf-8"?>
-<w:hdr xmlns:wpc="http://schemas.microsoft.com/office/word/2010/wordprocessingCanvas" xmlns:cx="http://schemas.microsoft.com/office/drawing/2014/chartex" xmlns:cx1="http://schemas.microsoft.com/office/drawing/2015/9/8/chartex" xmlns:cx2="http://schemas.microsoft.com/office/drawing/2015/10/21/chartex" xmlns:cx3="http://schemas.microsoft.com/office/drawing/2016/5/9/chartex" xmlns:cx4="http://schemas.microsoft.com/office/drawing/2016/5/10/chartex" xmlns:cx5="http://schemas.microsoft.com/office/drawing/2016/5/11/chartex" xmlns:cx6="http://schemas.microsoft.com/office/drawing/2016/5/12/chartex" xmlns:cx7="http://schemas.microsoft.com/office/drawing/2016/5/13/chartex" xmlns:cx8="http://schemas.microsoft.com/office/drawing/2016/5/14/chartex" xmlns:mc="http://schemas.openxmlformats.org/markup-compatibility/2006" xmlns:aink="http://schemas.microsoft.com/office/drawing/2016/ink" xmlns:am3d="http://schemas.microsoft.com/office/drawing/2017/model3d" xmlns:o="urn:schemas-microsoft-com:office:office" xmlns:oel="http://schemas.microsoft.com/office/2019/extlst" xmlns:r="http://schemas.openxmlformats.org/officeDocument/2006/relationships" xmlns:m="http://schemas.openxmlformats.org/officeDocument/2006/math" xmlns:v="urn:schemas-microsoft-com:vml" xmlns:wp14="http://schemas.microsoft.com/office/word/2010/wordprocessingDrawing" xmlns:wp="http://schemas.openxmlformats.org/drawingml/2006/wordprocessingDrawing" xmlns:w10="urn:schemas-microsoft-com:office:word" xmlns:w="http://schemas.openxmlformats.org/wordprocessingml/2006/main" xmlns:w14="http://schemas.microsoft.com/office/word/2010/wordml" xmlns:w15="http://schemas.microsoft.com/office/word/2012/wordml" xmlns:w16cex="http://schemas.microsoft.com/office/word/2018/wordml/cex" xmlns:w16cid="http://schemas.microsoft.com/office/word/2016/wordml/cid" xmlns:w16="http://schemas.microsoft.com/office/word/2018/wordml" xmlns:w16du="http://schemas.microsoft.com/office/word/2023/wordml/word16du" xmlns:w16sdtdh="http://schemas.microsoft.com/office/word/2020/wordml/sdtdatahash" xmlns:w16sdtfl="http://schemas.microsoft.com/office/word/2024/wordml/sdtformatlock" xmlns:w16se="http://schemas.microsoft.com/office/word/2015/wordml/symex" xmlns:wpg="http://schemas.microsoft.com/office/word/2010/wordprocessingGroup" xmlns:wpi="http://schemas.microsoft.com/office/word/2010/wordprocessingInk" xmlns:wne="http://schemas.microsoft.com/office/word/2006/wordml" xmlns:wps="http://schemas.microsoft.com/office/word/2010/wordprocessingShape" mc:Ignorable="w14 w15 w16se w16cid w16 w16cex w16sdtdh w16sdtfl w16du wp14">
+<w:hdr xmlns:wpc="http://schemas.microsoft.com/office/word/2010/wordprocessingCanvas" xmlns:cx="http://schemas.microsoft.com/office/drawing/2014/chartex" xmlns:cx1="http://schemas.microsoft.com/office/drawing/2015/9/8/chartex" xmlns:cx2="http://schemas.microsoft.com/office/drawing/2015/10/21/chartex" xmlns:cx3="http://schemas.microsoft.com/office/drawing/2016/5/9/chartex" xmlns:cx4="http://schemas.microsoft.com/office/drawing/2016/5/10/chartex" xmlns:cx5="http://schemas.microsoft.com/office/drawing/2016/5/11/chartex" xmlns:cx6="http://schemas.microsoft.com/office/drawing/2016/5/12/chartex" xmlns:cx7="http://schemas.microsoft.com/office/drawing/2016/5/13/chartex" xmlns:cx8="http://schemas.microsoft.com/office/drawing/2016/5/14/chartex" xmlns:mc="http://schemas.openxmlformats.org/markup-compatibility/2006" xmlns:aink="http://schemas.microsoft.com/office/drawing/2016/ink" xmlns:am3d="http://schemas.microsoft.com/office/drawing/2017/model3d" xmlns:o="urn:schemas-microsoft-com:office:office" xmlns:r="http://schemas.openxmlformats.org/officeDocument/2006/relationships" xmlns:m="http://schemas.openxmlformats.org/officeDocument/2006/math" xmlns:v="urn:schemas-microsoft-com:vml" xmlns:wp14="http://schemas.microsoft.com/office/word/2010/wordprocessingDrawing" xmlns:wp="http://schemas.openxmlformats.org/drawingml/2006/wordprocessingDrawing" xmlns:w10="urn:schemas-microsoft-com:office:word" xmlns:w="http://schemas.openxmlformats.org/wordprocessingml/2006/main" xmlns:w14="http://schemas.microsoft.com/office/word/2010/wordml" xmlns:w15="http://schemas.microsoft.com/office/word/2012/wordml" xmlns:w16cex="http://schemas.microsoft.com/office/word/2018/wordml/cex" xmlns:w16cid="http://schemas.microsoft.com/office/word/2016/wordml/cid" xmlns:w16="http://schemas.microsoft.com/office/word/2018/wordml" xmlns:w16sdtdh="http://schemas.microsoft.com/office/word/2020/wordml/sdtdatahash" xmlns:w16se="http://schemas.microsoft.com/office/word/2015/wordml/symex" xmlns:wpg="http://schemas.microsoft.com/office/word/2010/wordprocessingGroup" xmlns:wpi="http://schemas.microsoft.com/office/word/2010/wordprocessingInk" xmlns:wne="http://schemas.microsoft.com/office/word/2006/wordml" xmlns:wps="http://schemas.microsoft.com/office/word/2010/wordprocessingShape" mc:Ignorable="w14 w15 w16se w16cid w16 w16cex w16sdtdh wp14">
   <w:p>
     <w:pPr>
       <w:pBdr>
@@ -3537,7 +2174,7 @@
 </file>
 
 <file path=word/numbering.xml><?xml version="1.0" encoding="utf-8"?>
-<w:numbering xmlns:wpc="http://schemas.microsoft.com/office/word/2010/wordprocessingCanvas" xmlns:cx="http://schemas.microsoft.com/office/drawing/2014/chartex" xmlns:cx1="http://schemas.microsoft.com/office/drawing/2015/9/8/chartex" xmlns:cx2="http://schemas.microsoft.com/office/drawing/2015/10/21/chartex" xmlns:cx3="http://schemas.microsoft.com/office/drawing/2016/5/9/chartex" xmlns:cx4="http://schemas.microsoft.com/office/drawing/2016/5/10/chartex" xmlns:cx5="http://schemas.microsoft.com/office/drawing/2016/5/11/chartex" xmlns:cx6="http://schemas.microsoft.com/office/drawing/2016/5/12/chartex" xmlns:cx7="http://schemas.microsoft.com/office/drawing/2016/5/13/chartex" xmlns:cx8="http://schemas.microsoft.com/office/drawing/2016/5/14/chartex" xmlns:mc="http://schemas.openxmlformats.org/markup-compatibility/2006" xmlns:aink="http://schemas.microsoft.com/office/drawing/2016/ink" xmlns:am3d="http://schemas.microsoft.com/office/drawing/2017/model3d" xmlns:o="urn:schemas-microsoft-com:office:office" xmlns:oel="http://schemas.microsoft.com/office/2019/extlst" xmlns:r="http://schemas.openxmlformats.org/officeDocument/2006/relationships" xmlns:m="http://schemas.openxmlformats.org/officeDocument/2006/math" xmlns:v="urn:schemas-microsoft-com:vml" xmlns:wp14="http://schemas.microsoft.com/office/word/2010/wordprocessingDrawing" xmlns:wp="http://schemas.openxmlformats.org/drawingml/2006/wordprocessingDrawing" xmlns:w10="urn:schemas-microsoft-com:office:word" xmlns:w="http://schemas.openxmlformats.org/wordprocessingml/2006/main" xmlns:w14="http://schemas.microsoft.com/office/word/2010/wordml" xmlns:w15="http://schemas.microsoft.com/office/word/2012/wordml" xmlns:w16cex="http://schemas.microsoft.com/office/word/2018/wordml/cex" xmlns:w16cid="http://schemas.microsoft.com/office/word/2016/wordml/cid" xmlns:w16="http://schemas.microsoft.com/office/word/2018/wordml" xmlns:w16du="http://schemas.microsoft.com/office/word/2023/wordml/word16du" xmlns:w16sdtdh="http://schemas.microsoft.com/office/word/2020/wordml/sdtdatahash" xmlns:w16sdtfl="http://schemas.microsoft.com/office/word/2024/wordml/sdtformatlock" xmlns:w16se="http://schemas.microsoft.com/office/word/2015/wordml/symex" xmlns:wpg="http://schemas.microsoft.com/office/word/2010/wordprocessingGroup" xmlns:wpi="http://schemas.microsoft.com/office/word/2010/wordprocessingInk" xmlns:wne="http://schemas.microsoft.com/office/word/2006/wordml" xmlns:wps="http://schemas.microsoft.com/office/word/2010/wordprocessingShape" mc:Ignorable="w14 w15 w16se w16cid w16 w16cex w16sdtdh w16sdtfl w16du wp14">
+<w:numbering xmlns:wpc="http://schemas.microsoft.com/office/word/2010/wordprocessingCanvas" xmlns:cx="http://schemas.microsoft.com/office/drawing/2014/chartex" xmlns:cx1="http://schemas.microsoft.com/office/drawing/2015/9/8/chartex" xmlns:cx2="http://schemas.microsoft.com/office/drawing/2015/10/21/chartex" xmlns:cx3="http://schemas.microsoft.com/office/drawing/2016/5/9/chartex" xmlns:cx4="http://schemas.microsoft.com/office/drawing/2016/5/10/chartex" xmlns:cx5="http://schemas.microsoft.com/office/drawing/2016/5/11/chartex" xmlns:cx6="http://schemas.microsoft.com/office/drawing/2016/5/12/chartex" xmlns:cx7="http://schemas.microsoft.com/office/drawing/2016/5/13/chartex" xmlns:cx8="http://schemas.microsoft.com/office/drawing/2016/5/14/chartex" xmlns:mc="http://schemas.openxmlformats.org/markup-compatibility/2006" xmlns:aink="http://schemas.microsoft.com/office/drawing/2016/ink" xmlns:am3d="http://schemas.microsoft.com/office/drawing/2017/model3d" xmlns:o="urn:schemas-microsoft-com:office:office" xmlns:r="http://schemas.openxmlformats.org/officeDocument/2006/relationships" xmlns:m="http://schemas.openxmlformats.org/officeDocument/2006/math" xmlns:v="urn:schemas-microsoft-com:vml" xmlns:wp14="http://schemas.microsoft.com/office/word/2010/wordprocessingDrawing" xmlns:wp="http://schemas.openxmlformats.org/drawingml/2006/wordprocessingDrawing" xmlns:w10="urn:schemas-microsoft-com:office:word" xmlns:w="http://schemas.openxmlformats.org/wordprocessingml/2006/main" xmlns:w14="http://schemas.microsoft.com/office/word/2010/wordml" xmlns:w15="http://schemas.microsoft.com/office/word/2012/wordml" xmlns:w16cex="http://schemas.microsoft.com/office/word/2018/wordml/cex" xmlns:w16cid="http://schemas.microsoft.com/office/word/2016/wordml/cid" xmlns:w16="http://schemas.microsoft.com/office/word/2018/wordml" xmlns:w16sdtdh="http://schemas.microsoft.com/office/word/2020/wordml/sdtdatahash" xmlns:w16se="http://schemas.microsoft.com/office/word/2015/wordml/symex" xmlns:wpg="http://schemas.microsoft.com/office/word/2010/wordprocessingGroup" xmlns:wpi="http://schemas.microsoft.com/office/word/2010/wordprocessingInk" xmlns:wne="http://schemas.microsoft.com/office/word/2006/wordml" xmlns:wps="http://schemas.microsoft.com/office/word/2010/wordprocessingShape" mc:Ignorable="w14 w15 w16se w16cid w16 w16cex w16sdtdh wp14">
   <w:abstractNum w:abstractNumId="0" w15:restartNumberingAfterBreak="0">
     <w:nsid w:val="1D9A571C"/>
     <w:multiLevelType w:val="multilevel"/>
@@ -4004,26 +2641,26 @@
       </w:pPr>
     </w:lvl>
   </w:abstractNum>
-  <w:num w:numId="1" w16cid:durableId="848176366">
+  <w:num w:numId="1">
     <w:abstractNumId w:val="0"/>
   </w:num>
-  <w:num w:numId="2" w16cid:durableId="1521433717">
+  <w:num w:numId="2">
     <w:abstractNumId w:val="1"/>
   </w:num>
-  <w:num w:numId="3" w16cid:durableId="1049767879">
+  <w:num w:numId="3">
     <w:abstractNumId w:val="3"/>
   </w:num>
-  <w:num w:numId="4" w16cid:durableId="1675104144">
+  <w:num w:numId="4">
     <w:abstractNumId w:val="2"/>
   </w:num>
-  <w:num w:numId="5" w16cid:durableId="1340040494">
+  <w:num w:numId="5">
     <w:abstractNumId w:val="4"/>
   </w:num>
 </w:numbering>
 </file>
 
 <file path=word/styles.xml><?xml version="1.0" encoding="utf-8"?>
-<w:styles xmlns:mc="http://schemas.openxmlformats.org/markup-compatibility/2006" xmlns:r="http://schemas.openxmlformats.org/officeDocument/2006/relationships" xmlns:w="http://schemas.openxmlformats.org/wordprocessingml/2006/main" xmlns:w14="http://schemas.microsoft.com/office/word/2010/wordml" xmlns:w15="http://schemas.microsoft.com/office/word/2012/wordml" xmlns:w16cex="http://schemas.microsoft.com/office/word/2018/wordml/cex" xmlns:w16cid="http://schemas.microsoft.com/office/word/2016/wordml/cid" xmlns:w16="http://schemas.microsoft.com/office/word/2018/wordml" xmlns:w16du="http://schemas.microsoft.com/office/word/2023/wordml/word16du" xmlns:w16sdtdh="http://schemas.microsoft.com/office/word/2020/wordml/sdtdatahash" xmlns:w16sdtfl="http://schemas.microsoft.com/office/word/2024/wordml/sdtformatlock" xmlns:w16se="http://schemas.microsoft.com/office/word/2015/wordml/symex" mc:Ignorable="w14 w15 w16se w16cid w16 w16cex w16sdtdh w16sdtfl w16du">
+<w:styles xmlns:mc="http://schemas.openxmlformats.org/markup-compatibility/2006" xmlns:r="http://schemas.openxmlformats.org/officeDocument/2006/relationships" xmlns:w="http://schemas.openxmlformats.org/wordprocessingml/2006/main" xmlns:w14="http://schemas.microsoft.com/office/word/2010/wordml" xmlns:w15="http://schemas.microsoft.com/office/word/2012/wordml" xmlns:w16cex="http://schemas.microsoft.com/office/word/2018/wordml/cex" xmlns:w16cid="http://schemas.microsoft.com/office/word/2016/wordml/cid" xmlns:w16="http://schemas.microsoft.com/office/word/2018/wordml" xmlns:w16sdtdh="http://schemas.microsoft.com/office/word/2020/wordml/sdtdatahash" xmlns:w16se="http://schemas.microsoft.com/office/word/2015/wordml/symex" mc:Ignorable="w14 w15 w16se w16cid w16 w16cex w16sdtdh">
   <w:docDefaults>
     <w:rPrDefault>
       <w:rPr>

</xml_diff>